<commit_message>
Added better case studies
</commit_message>
<xml_diff>
--- a/DxD - Grant 291 - MILESTONE 1 - Legal Brief on Registered DAO's.docx
+++ b/DxD - Grant 291 - MILESTONE 1 - Legal Brief on Registered DAO's.docx
@@ -106,6 +106,12 @@
         </w:rPr>
         <w:t>Last Updated: Monday, June 20, 2022</w:t>
       </w:r>
+      <w:r>
+        <w:rPr>
+          <w:rFonts w:ascii="Times New Roman" w:hAnsi="Times New Roman" w:cs="Times New Roman"/>
+        </w:rPr>
+        <w:t xml:space="preserve"> @ 9:00am</w:t>
+      </w:r>
     </w:p>
     <w:p>
       <w:pPr>
@@ -130,13 +136,13 @@
         <mc:AlternateContent>
           <mc:Choice Requires="wps">
             <w:drawing>
-              <wp:anchor distT="0" distB="0" distL="114300" distR="114300" simplePos="0" relativeHeight="251666432" behindDoc="0" locked="0" layoutInCell="1" allowOverlap="1" wp14:anchorId="0022B167" wp14:editId="7AA6D200">
+              <wp:anchor distT="0" distB="0" distL="114300" distR="114300" simplePos="0" relativeHeight="251666432" behindDoc="0" locked="0" layoutInCell="1" allowOverlap="1" wp14:anchorId="0022B167" wp14:editId="2ABD53CE">
                 <wp:simplePos x="0" y="0"/>
                 <wp:positionH relativeFrom="column">
-                  <wp:posOffset>-83890</wp:posOffset>
+                  <wp:posOffset>-83820</wp:posOffset>
                 </wp:positionH>
                 <wp:positionV relativeFrom="paragraph">
-                  <wp:posOffset>218032</wp:posOffset>
+                  <wp:posOffset>91970</wp:posOffset>
                 </wp:positionV>
                 <wp:extent cx="6188543" cy="2827090"/>
                 <wp:effectExtent l="0" t="0" r="9525" b="17780"/>
@@ -442,7 +448,7 @@
           </mc:Choice>
           <mc:Fallback>
             <w:pict>
-              <v:rect w14:anchorId="0022B167" id="Rectangle 1" o:spid="_x0000_s1026" style="position:absolute;left:0;text-align:left;margin-left:-6.6pt;margin-top:17.15pt;width:487.3pt;height:222.6pt;z-index:251666432;visibility:visible;mso-wrap-style:square;mso-width-percent:0;mso-height-percent:0;mso-wrap-distance-left:9pt;mso-wrap-distance-top:0;mso-wrap-distance-right:9pt;mso-wrap-distance-bottom:0;mso-position-horizontal:absolute;mso-position-horizontal-relative:text;mso-position-vertical:absolute;mso-position-vertical-relative:text;mso-width-percent:0;mso-height-percent:0;mso-width-relative:margin;mso-height-relative:margin;v-text-anchor:middle" o:gfxdata="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" fillcolor="#aeaaaa [2414]" strokecolor="#1f3763 [1604]" strokeweight="1pt">
+              <v:rect w14:anchorId="0022B167" id="Rectangle 1" o:spid="_x0000_s1026" style="position:absolute;left:0;text-align:left;margin-left:-6.6pt;margin-top:7.25pt;width:487.3pt;height:222.6pt;z-index:251666432;visibility:visible;mso-wrap-style:square;mso-width-percent:0;mso-height-percent:0;mso-wrap-distance-left:9pt;mso-wrap-distance-top:0;mso-wrap-distance-right:9pt;mso-wrap-distance-bottom:0;mso-position-horizontal:absolute;mso-position-horizontal-relative:text;mso-position-vertical:absolute;mso-position-vertical-relative:text;mso-width-percent:0;mso-height-percent:0;mso-width-relative:margin;mso-height-relative:margin;v-text-anchor:middle" o:gfxdata="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" fillcolor="#aeaaaa [2414]" strokecolor="#1f3763 [1604]" strokeweight="1pt">
                 <v:textbox>
                   <w:txbxContent>
                     <w:p>
@@ -1217,7 +1223,7 @@
           <w:tab w:val="right" w:leader="dot" w:pos="9350"/>
         </w:tabs>
         <w:rPr>
-          <w:rFonts w:eastAsiaTheme="minorEastAsia"/>
+          <w:rFonts w:ascii="Times New Roman" w:eastAsiaTheme="minorEastAsia" w:hAnsi="Times New Roman" w:cs="Times New Roman"/>
           <w:noProof/>
         </w:rPr>
       </w:pPr>
@@ -1245,7 +1251,7 @@
         </w:rPr>
         <w:fldChar w:fldCharType="separate"/>
       </w:r>
-      <w:hyperlink w:anchor="_Toc106602954" w:history="1">
+      <w:hyperlink w:anchor="_Toc106604304" w:history="1">
         <w:r>
           <w:rPr>
             <w:rStyle w:val="Hyperlink"/>
@@ -1256,7 +1262,7 @@
         </w:r>
         <w:r>
           <w:rPr>
-            <w:rFonts w:eastAsiaTheme="minorEastAsia"/>
+            <w:rFonts w:ascii="Times New Roman" w:eastAsiaTheme="minorEastAsia" w:hAnsi="Times New Roman" w:cs="Times New Roman"/>
             <w:noProof/>
           </w:rPr>
           <w:tab/>
@@ -1267,10 +1273,19 @@
             <w:rFonts w:ascii="Times New Roman" w:hAnsi="Times New Roman" w:cs="Times New Roman"/>
             <w:noProof/>
           </w:rPr>
-          <w:t>OVERVIEW</w:t>
-        </w:r>
-        <w:r>
-          <w:rPr>
+          <w:t>OVERVIE</w:t>
+        </w:r>
+        <w:r>
+          <w:rPr>
+            <w:rStyle w:val="Hyperlink"/>
+            <w:rFonts w:ascii="Times New Roman" w:hAnsi="Times New Roman" w:cs="Times New Roman"/>
+            <w:noProof/>
+          </w:rPr>
+          <w:t>W</w:t>
+        </w:r>
+        <w:r>
+          <w:rPr>
+            <w:rFonts w:ascii="Times New Roman" w:hAnsi="Times New Roman" w:cs="Times New Roman"/>
             <w:noProof/>
             <w:webHidden/>
           </w:rPr>
@@ -1278,6 +1293,7 @@
         </w:r>
         <w:r>
           <w:rPr>
+            <w:rFonts w:ascii="Times New Roman" w:hAnsi="Times New Roman" w:cs="Times New Roman"/>
             <w:noProof/>
             <w:webHidden/>
           </w:rPr>
@@ -1285,19 +1301,22 @@
         </w:r>
         <w:r>
           <w:rPr>
+            <w:rFonts w:ascii="Times New Roman" w:hAnsi="Times New Roman" w:cs="Times New Roman"/>
             <w:noProof/>
             <w:webHidden/>
           </w:rPr>
-          <w:instrText xml:space="preserve"> PAGEREF _Toc106602954 \h </w:instrText>
-        </w:r>
-        <w:r>
-          <w:rPr>
+          <w:instrText xml:space="preserve"> PAGEREF _Toc106604304 \h </w:instrText>
+        </w:r>
+        <w:r>
+          <w:rPr>
+            <w:rFonts w:ascii="Times New Roman" w:hAnsi="Times New Roman" w:cs="Times New Roman"/>
             <w:noProof/>
             <w:webHidden/>
           </w:rPr>
         </w:r>
         <w:r>
           <w:rPr>
+            <w:rFonts w:ascii="Times New Roman" w:hAnsi="Times New Roman" w:cs="Times New Roman"/>
             <w:noProof/>
             <w:webHidden/>
           </w:rPr>
@@ -1305,6 +1324,7 @@
         </w:r>
         <w:r>
           <w:rPr>
+            <w:rFonts w:ascii="Times New Roman" w:hAnsi="Times New Roman" w:cs="Times New Roman"/>
             <w:noProof/>
             <w:webHidden/>
           </w:rPr>
@@ -1312,6 +1332,7 @@
         </w:r>
         <w:r>
           <w:rPr>
+            <w:rFonts w:ascii="Times New Roman" w:hAnsi="Times New Roman" w:cs="Times New Roman"/>
             <w:noProof/>
             <w:webHidden/>
           </w:rPr>
@@ -1327,11 +1348,11 @@
           <w:tab w:val="right" w:leader="dot" w:pos="9350"/>
         </w:tabs>
         <w:rPr>
-          <w:rFonts w:eastAsiaTheme="minorEastAsia"/>
+          <w:rFonts w:ascii="Times New Roman" w:eastAsiaTheme="minorEastAsia" w:hAnsi="Times New Roman" w:cs="Times New Roman"/>
           <w:noProof/>
         </w:rPr>
       </w:pPr>
-      <w:hyperlink w:anchor="_Toc106602955" w:history="1">
+      <w:hyperlink w:anchor="_Toc106604305" w:history="1">
         <w:r>
           <w:rPr>
             <w:rStyle w:val="Hyperlink"/>
@@ -1342,7 +1363,7 @@
         </w:r>
         <w:r>
           <w:rPr>
-            <w:rFonts w:eastAsiaTheme="minorEastAsia"/>
+            <w:rFonts w:ascii="Times New Roman" w:eastAsiaTheme="minorEastAsia" w:hAnsi="Times New Roman" w:cs="Times New Roman"/>
             <w:noProof/>
           </w:rPr>
           <w:tab/>
@@ -1357,6 +1378,7 @@
         </w:r>
         <w:r>
           <w:rPr>
+            <w:rFonts w:ascii="Times New Roman" w:hAnsi="Times New Roman" w:cs="Times New Roman"/>
             <w:noProof/>
             <w:webHidden/>
           </w:rPr>
@@ -1364,6 +1386,7 @@
         </w:r>
         <w:r>
           <w:rPr>
+            <w:rFonts w:ascii="Times New Roman" w:hAnsi="Times New Roman" w:cs="Times New Roman"/>
             <w:noProof/>
             <w:webHidden/>
           </w:rPr>
@@ -1371,19 +1394,22 @@
         </w:r>
         <w:r>
           <w:rPr>
+            <w:rFonts w:ascii="Times New Roman" w:hAnsi="Times New Roman" w:cs="Times New Roman"/>
             <w:noProof/>
             <w:webHidden/>
           </w:rPr>
-          <w:instrText xml:space="preserve"> PAGEREF _Toc106602955 \h </w:instrText>
-        </w:r>
-        <w:r>
-          <w:rPr>
+          <w:instrText xml:space="preserve"> PAGEREF _Toc106604305 \h </w:instrText>
+        </w:r>
+        <w:r>
+          <w:rPr>
+            <w:rFonts w:ascii="Times New Roman" w:hAnsi="Times New Roman" w:cs="Times New Roman"/>
             <w:noProof/>
             <w:webHidden/>
           </w:rPr>
         </w:r>
         <w:r>
           <w:rPr>
+            <w:rFonts w:ascii="Times New Roman" w:hAnsi="Times New Roman" w:cs="Times New Roman"/>
             <w:noProof/>
             <w:webHidden/>
           </w:rPr>
@@ -1391,6 +1417,7 @@
         </w:r>
         <w:r>
           <w:rPr>
+            <w:rFonts w:ascii="Times New Roman" w:hAnsi="Times New Roman" w:cs="Times New Roman"/>
             <w:noProof/>
             <w:webHidden/>
           </w:rPr>
@@ -1398,6 +1425,7 @@
         </w:r>
         <w:r>
           <w:rPr>
+            <w:rFonts w:ascii="Times New Roman" w:hAnsi="Times New Roman" w:cs="Times New Roman"/>
             <w:noProof/>
             <w:webHidden/>
           </w:rPr>
@@ -1413,11 +1441,11 @@
           <w:tab w:val="right" w:leader="dot" w:pos="9350"/>
         </w:tabs>
         <w:rPr>
-          <w:rFonts w:eastAsiaTheme="minorEastAsia"/>
+          <w:rFonts w:ascii="Times New Roman" w:eastAsiaTheme="minorEastAsia" w:hAnsi="Times New Roman" w:cs="Times New Roman"/>
           <w:noProof/>
         </w:rPr>
       </w:pPr>
-      <w:hyperlink w:anchor="_Toc106602956" w:history="1">
+      <w:hyperlink w:anchor="_Toc106604306" w:history="1">
         <w:r>
           <w:rPr>
             <w:rStyle w:val="Hyperlink"/>
@@ -1428,7 +1456,7 @@
         </w:r>
         <w:r>
           <w:rPr>
-            <w:rFonts w:eastAsiaTheme="minorEastAsia"/>
+            <w:rFonts w:ascii="Times New Roman" w:eastAsiaTheme="minorEastAsia" w:hAnsi="Times New Roman" w:cs="Times New Roman"/>
             <w:noProof/>
           </w:rPr>
           <w:tab/>
@@ -1443,6 +1471,7 @@
         </w:r>
         <w:r>
           <w:rPr>
+            <w:rFonts w:ascii="Times New Roman" w:hAnsi="Times New Roman" w:cs="Times New Roman"/>
             <w:noProof/>
             <w:webHidden/>
           </w:rPr>
@@ -1450,6 +1479,7 @@
         </w:r>
         <w:r>
           <w:rPr>
+            <w:rFonts w:ascii="Times New Roman" w:hAnsi="Times New Roman" w:cs="Times New Roman"/>
             <w:noProof/>
             <w:webHidden/>
           </w:rPr>
@@ -1457,19 +1487,22 @@
         </w:r>
         <w:r>
           <w:rPr>
+            <w:rFonts w:ascii="Times New Roman" w:hAnsi="Times New Roman" w:cs="Times New Roman"/>
             <w:noProof/>
             <w:webHidden/>
           </w:rPr>
-          <w:instrText xml:space="preserve"> PAGEREF _Toc106602956 \h </w:instrText>
-        </w:r>
-        <w:r>
-          <w:rPr>
+          <w:instrText xml:space="preserve"> PAGEREF _Toc106604306 \h </w:instrText>
+        </w:r>
+        <w:r>
+          <w:rPr>
+            <w:rFonts w:ascii="Times New Roman" w:hAnsi="Times New Roman" w:cs="Times New Roman"/>
             <w:noProof/>
             <w:webHidden/>
           </w:rPr>
         </w:r>
         <w:r>
           <w:rPr>
+            <w:rFonts w:ascii="Times New Roman" w:hAnsi="Times New Roman" w:cs="Times New Roman"/>
             <w:noProof/>
             <w:webHidden/>
           </w:rPr>
@@ -1477,6 +1510,7 @@
         </w:r>
         <w:r>
           <w:rPr>
+            <w:rFonts w:ascii="Times New Roman" w:hAnsi="Times New Roman" w:cs="Times New Roman"/>
             <w:noProof/>
             <w:webHidden/>
           </w:rPr>
@@ -1484,6 +1518,7 @@
         </w:r>
         <w:r>
           <w:rPr>
+            <w:rFonts w:ascii="Times New Roman" w:hAnsi="Times New Roman" w:cs="Times New Roman"/>
             <w:noProof/>
             <w:webHidden/>
           </w:rPr>
@@ -1499,11 +1534,11 @@
           <w:tab w:val="right" w:leader="dot" w:pos="9350"/>
         </w:tabs>
         <w:rPr>
-          <w:rFonts w:eastAsiaTheme="minorEastAsia"/>
+          <w:rFonts w:ascii="Times New Roman" w:eastAsiaTheme="minorEastAsia" w:hAnsi="Times New Roman" w:cs="Times New Roman"/>
           <w:noProof/>
         </w:rPr>
       </w:pPr>
-      <w:hyperlink w:anchor="_Toc106602957" w:history="1">
+      <w:hyperlink w:anchor="_Toc106604307" w:history="1">
         <w:r>
           <w:rPr>
             <w:rStyle w:val="Hyperlink"/>
@@ -1514,7 +1549,7 @@
         </w:r>
         <w:r>
           <w:rPr>
-            <w:rFonts w:eastAsiaTheme="minorEastAsia"/>
+            <w:rFonts w:ascii="Times New Roman" w:eastAsiaTheme="minorEastAsia" w:hAnsi="Times New Roman" w:cs="Times New Roman"/>
             <w:noProof/>
           </w:rPr>
           <w:tab/>
@@ -1529,6 +1564,7 @@
         </w:r>
         <w:r>
           <w:rPr>
+            <w:rFonts w:ascii="Times New Roman" w:hAnsi="Times New Roman" w:cs="Times New Roman"/>
             <w:noProof/>
             <w:webHidden/>
           </w:rPr>
@@ -1536,6 +1572,7 @@
         </w:r>
         <w:r>
           <w:rPr>
+            <w:rFonts w:ascii="Times New Roman" w:hAnsi="Times New Roman" w:cs="Times New Roman"/>
             <w:noProof/>
             <w:webHidden/>
           </w:rPr>
@@ -1543,19 +1580,22 @@
         </w:r>
         <w:r>
           <w:rPr>
+            <w:rFonts w:ascii="Times New Roman" w:hAnsi="Times New Roman" w:cs="Times New Roman"/>
             <w:noProof/>
             <w:webHidden/>
           </w:rPr>
-          <w:instrText xml:space="preserve"> PAGEREF _Toc106602957 \h </w:instrText>
-        </w:r>
-        <w:r>
-          <w:rPr>
+          <w:instrText xml:space="preserve"> PAGEREF _Toc106604307 \h </w:instrText>
+        </w:r>
+        <w:r>
+          <w:rPr>
+            <w:rFonts w:ascii="Times New Roman" w:hAnsi="Times New Roman" w:cs="Times New Roman"/>
             <w:noProof/>
             <w:webHidden/>
           </w:rPr>
         </w:r>
         <w:r>
           <w:rPr>
+            <w:rFonts w:ascii="Times New Roman" w:hAnsi="Times New Roman" w:cs="Times New Roman"/>
             <w:noProof/>
             <w:webHidden/>
           </w:rPr>
@@ -1563,6 +1603,7 @@
         </w:r>
         <w:r>
           <w:rPr>
+            <w:rFonts w:ascii="Times New Roman" w:hAnsi="Times New Roman" w:cs="Times New Roman"/>
             <w:noProof/>
             <w:webHidden/>
           </w:rPr>
@@ -1570,6 +1611,7 @@
         </w:r>
         <w:r>
           <w:rPr>
+            <w:rFonts w:ascii="Times New Roman" w:hAnsi="Times New Roman" w:cs="Times New Roman"/>
             <w:noProof/>
             <w:webHidden/>
           </w:rPr>
@@ -1585,11 +1627,11 @@
           <w:tab w:val="right" w:leader="dot" w:pos="9350"/>
         </w:tabs>
         <w:rPr>
-          <w:rFonts w:eastAsiaTheme="minorEastAsia"/>
+          <w:rFonts w:ascii="Times New Roman" w:eastAsiaTheme="minorEastAsia" w:hAnsi="Times New Roman" w:cs="Times New Roman"/>
           <w:noProof/>
         </w:rPr>
       </w:pPr>
-      <w:hyperlink w:anchor="_Toc106602958" w:history="1">
+      <w:hyperlink w:anchor="_Toc106604308" w:history="1">
         <w:r>
           <w:rPr>
             <w:rStyle w:val="Hyperlink"/>
@@ -1597,13 +1639,12 @@
             <w:i/>
             <w:iCs/>
             <w:noProof/>
-            <w:highlight w:val="yellow"/>
           </w:rPr>
           <w:t>3.1.1.</w:t>
         </w:r>
         <w:r>
           <w:rPr>
-            <w:rFonts w:eastAsiaTheme="minorEastAsia"/>
+            <w:rFonts w:ascii="Times New Roman" w:eastAsiaTheme="minorEastAsia" w:hAnsi="Times New Roman" w:cs="Times New Roman"/>
             <w:noProof/>
           </w:rPr>
           <w:tab/>
@@ -1615,12 +1656,12 @@
             <w:i/>
             <w:iCs/>
             <w:noProof/>
-            <w:highlight w:val="yellow"/>
           </w:rPr>
           <w:t>Technical Functions &amp; Vulnerabilities</w:t>
         </w:r>
         <w:r>
           <w:rPr>
+            <w:rFonts w:ascii="Times New Roman" w:hAnsi="Times New Roman" w:cs="Times New Roman"/>
             <w:noProof/>
             <w:webHidden/>
           </w:rPr>
@@ -1628,6 +1669,7 @@
         </w:r>
         <w:r>
           <w:rPr>
+            <w:rFonts w:ascii="Times New Roman" w:hAnsi="Times New Roman" w:cs="Times New Roman"/>
             <w:noProof/>
             <w:webHidden/>
           </w:rPr>
@@ -1635,19 +1677,22 @@
         </w:r>
         <w:r>
           <w:rPr>
+            <w:rFonts w:ascii="Times New Roman" w:hAnsi="Times New Roman" w:cs="Times New Roman"/>
             <w:noProof/>
             <w:webHidden/>
           </w:rPr>
-          <w:instrText xml:space="preserve"> PAGEREF _Toc106602958 \h </w:instrText>
-        </w:r>
-        <w:r>
-          <w:rPr>
+          <w:instrText xml:space="preserve"> PAGEREF _Toc106604308 \h </w:instrText>
+        </w:r>
+        <w:r>
+          <w:rPr>
+            <w:rFonts w:ascii="Times New Roman" w:hAnsi="Times New Roman" w:cs="Times New Roman"/>
             <w:noProof/>
             <w:webHidden/>
           </w:rPr>
         </w:r>
         <w:r>
           <w:rPr>
+            <w:rFonts w:ascii="Times New Roman" w:hAnsi="Times New Roman" w:cs="Times New Roman"/>
             <w:noProof/>
             <w:webHidden/>
           </w:rPr>
@@ -1655,6 +1700,7 @@
         </w:r>
         <w:r>
           <w:rPr>
+            <w:rFonts w:ascii="Times New Roman" w:hAnsi="Times New Roman" w:cs="Times New Roman"/>
             <w:noProof/>
             <w:webHidden/>
           </w:rPr>
@@ -1662,6 +1708,7 @@
         </w:r>
         <w:r>
           <w:rPr>
+            <w:rFonts w:ascii="Times New Roman" w:hAnsi="Times New Roman" w:cs="Times New Roman"/>
             <w:noProof/>
             <w:webHidden/>
           </w:rPr>
@@ -1677,11 +1724,11 @@
           <w:tab w:val="right" w:leader="dot" w:pos="9350"/>
         </w:tabs>
         <w:rPr>
-          <w:rFonts w:eastAsiaTheme="minorEastAsia"/>
+          <w:rFonts w:ascii="Times New Roman" w:eastAsiaTheme="minorEastAsia" w:hAnsi="Times New Roman" w:cs="Times New Roman"/>
           <w:noProof/>
         </w:rPr>
       </w:pPr>
-      <w:hyperlink w:anchor="_Toc106602959" w:history="1">
+      <w:hyperlink w:anchor="_Toc106604309" w:history="1">
         <w:r>
           <w:rPr>
             <w:rStyle w:val="Hyperlink"/>
@@ -1689,13 +1736,12 @@
             <w:i/>
             <w:iCs/>
             <w:noProof/>
-            <w:highlight w:val="yellow"/>
           </w:rPr>
           <w:t>3.1.2.</w:t>
         </w:r>
         <w:r>
           <w:rPr>
-            <w:rFonts w:eastAsiaTheme="minorEastAsia"/>
+            <w:rFonts w:ascii="Times New Roman" w:eastAsiaTheme="minorEastAsia" w:hAnsi="Times New Roman" w:cs="Times New Roman"/>
             <w:noProof/>
           </w:rPr>
           <w:tab/>
@@ -1707,12 +1753,12 @@
             <w:i/>
             <w:iCs/>
             <w:noProof/>
-            <w:highlight w:val="yellow"/>
           </w:rPr>
           <w:t>Financial Functions &amp; Liabilities</w:t>
         </w:r>
         <w:r>
           <w:rPr>
+            <w:rFonts w:ascii="Times New Roman" w:hAnsi="Times New Roman" w:cs="Times New Roman"/>
             <w:noProof/>
             <w:webHidden/>
           </w:rPr>
@@ -1720,6 +1766,7 @@
         </w:r>
         <w:r>
           <w:rPr>
+            <w:rFonts w:ascii="Times New Roman" w:hAnsi="Times New Roman" w:cs="Times New Roman"/>
             <w:noProof/>
             <w:webHidden/>
           </w:rPr>
@@ -1727,19 +1774,22 @@
         </w:r>
         <w:r>
           <w:rPr>
+            <w:rFonts w:ascii="Times New Roman" w:hAnsi="Times New Roman" w:cs="Times New Roman"/>
             <w:noProof/>
             <w:webHidden/>
           </w:rPr>
-          <w:instrText xml:space="preserve"> PAGEREF _Toc106602959 \h </w:instrText>
-        </w:r>
-        <w:r>
-          <w:rPr>
+          <w:instrText xml:space="preserve"> PAGEREF _Toc106604309 \h </w:instrText>
+        </w:r>
+        <w:r>
+          <w:rPr>
+            <w:rFonts w:ascii="Times New Roman" w:hAnsi="Times New Roman" w:cs="Times New Roman"/>
             <w:noProof/>
             <w:webHidden/>
           </w:rPr>
         </w:r>
         <w:r>
           <w:rPr>
+            <w:rFonts w:ascii="Times New Roman" w:hAnsi="Times New Roman" w:cs="Times New Roman"/>
             <w:noProof/>
             <w:webHidden/>
           </w:rPr>
@@ -1747,6 +1797,7 @@
         </w:r>
         <w:r>
           <w:rPr>
+            <w:rFonts w:ascii="Times New Roman" w:hAnsi="Times New Roman" w:cs="Times New Roman"/>
             <w:noProof/>
             <w:webHidden/>
           </w:rPr>
@@ -1754,6 +1805,7 @@
         </w:r>
         <w:r>
           <w:rPr>
+            <w:rFonts w:ascii="Times New Roman" w:hAnsi="Times New Roman" w:cs="Times New Roman"/>
             <w:noProof/>
             <w:webHidden/>
           </w:rPr>
@@ -1769,11 +1821,11 @@
           <w:tab w:val="right" w:leader="dot" w:pos="9350"/>
         </w:tabs>
         <w:rPr>
-          <w:rFonts w:eastAsiaTheme="minorEastAsia"/>
+          <w:rFonts w:ascii="Times New Roman" w:eastAsiaTheme="minorEastAsia" w:hAnsi="Times New Roman" w:cs="Times New Roman"/>
           <w:noProof/>
         </w:rPr>
       </w:pPr>
-      <w:hyperlink w:anchor="_Toc106602960" w:history="1">
+      <w:hyperlink w:anchor="_Toc106604310" w:history="1">
         <w:r>
           <w:rPr>
             <w:rStyle w:val="Hyperlink"/>
@@ -1781,13 +1833,12 @@
             <w:i/>
             <w:iCs/>
             <w:noProof/>
-            <w:highlight w:val="yellow"/>
           </w:rPr>
           <w:t>3.1.3.</w:t>
         </w:r>
         <w:r>
           <w:rPr>
-            <w:rFonts w:eastAsiaTheme="minorEastAsia"/>
+            <w:rFonts w:ascii="Times New Roman" w:eastAsiaTheme="minorEastAsia" w:hAnsi="Times New Roman" w:cs="Times New Roman"/>
             <w:noProof/>
           </w:rPr>
           <w:tab/>
@@ -1799,34 +1850,12 @@
             <w:i/>
             <w:iCs/>
             <w:noProof/>
-            <w:highlight w:val="yellow"/>
-          </w:rPr>
-          <w:t>Governance Functions an</w:t>
-        </w:r>
-        <w:r>
-          <w:rPr>
-            <w:rStyle w:val="Hyperlink"/>
-            <w:rFonts w:ascii="Times New Roman" w:hAnsi="Times New Roman" w:cs="Times New Roman"/>
-            <w:i/>
-            <w:iCs/>
-            <w:noProof/>
-            <w:highlight w:val="yellow"/>
-          </w:rPr>
-          <w:t>d</w:t>
-        </w:r>
-        <w:r>
-          <w:rPr>
-            <w:rStyle w:val="Hyperlink"/>
-            <w:rFonts w:ascii="Times New Roman" w:hAnsi="Times New Roman" w:cs="Times New Roman"/>
-            <w:i/>
-            <w:iCs/>
-            <w:noProof/>
-            <w:highlight w:val="yellow"/>
-          </w:rPr>
-          <w:t xml:space="preserve"> Liabilities</w:t>
-        </w:r>
-        <w:r>
-          <w:rPr>
+          </w:rPr>
+          <w:t>Governance Functions and Liabilities</w:t>
+        </w:r>
+        <w:r>
+          <w:rPr>
+            <w:rFonts w:ascii="Times New Roman" w:hAnsi="Times New Roman" w:cs="Times New Roman"/>
             <w:noProof/>
             <w:webHidden/>
           </w:rPr>
@@ -1834,6 +1863,7 @@
         </w:r>
         <w:r>
           <w:rPr>
+            <w:rFonts w:ascii="Times New Roman" w:hAnsi="Times New Roman" w:cs="Times New Roman"/>
             <w:noProof/>
             <w:webHidden/>
           </w:rPr>
@@ -1841,19 +1871,22 @@
         </w:r>
         <w:r>
           <w:rPr>
+            <w:rFonts w:ascii="Times New Roman" w:hAnsi="Times New Roman" w:cs="Times New Roman"/>
             <w:noProof/>
             <w:webHidden/>
           </w:rPr>
-          <w:instrText xml:space="preserve"> PAGEREF _Toc106602960 \h </w:instrText>
-        </w:r>
-        <w:r>
-          <w:rPr>
+          <w:instrText xml:space="preserve"> PAGEREF _Toc106604310 \h </w:instrText>
+        </w:r>
+        <w:r>
+          <w:rPr>
+            <w:rFonts w:ascii="Times New Roman" w:hAnsi="Times New Roman" w:cs="Times New Roman"/>
             <w:noProof/>
             <w:webHidden/>
           </w:rPr>
         </w:r>
         <w:r>
           <w:rPr>
+            <w:rFonts w:ascii="Times New Roman" w:hAnsi="Times New Roman" w:cs="Times New Roman"/>
             <w:noProof/>
             <w:webHidden/>
           </w:rPr>
@@ -1861,6 +1894,7 @@
         </w:r>
         <w:r>
           <w:rPr>
+            <w:rFonts w:ascii="Times New Roman" w:hAnsi="Times New Roman" w:cs="Times New Roman"/>
             <w:noProof/>
             <w:webHidden/>
           </w:rPr>
@@ -1868,6 +1902,7 @@
         </w:r>
         <w:r>
           <w:rPr>
+            <w:rFonts w:ascii="Times New Roman" w:hAnsi="Times New Roman" w:cs="Times New Roman"/>
             <w:noProof/>
             <w:webHidden/>
           </w:rPr>
@@ -1883,22 +1918,24 @@
           <w:tab w:val="right" w:leader="dot" w:pos="9350"/>
         </w:tabs>
         <w:rPr>
-          <w:rFonts w:eastAsiaTheme="minorEastAsia"/>
+          <w:rFonts w:ascii="Times New Roman" w:eastAsiaTheme="minorEastAsia" w:hAnsi="Times New Roman" w:cs="Times New Roman"/>
           <w:noProof/>
         </w:rPr>
       </w:pPr>
-      <w:hyperlink w:anchor="_Toc106602961" w:history="1">
+      <w:hyperlink w:anchor="_Toc106604311" w:history="1">
         <w:r>
           <w:rPr>
             <w:rStyle w:val="Hyperlink"/>
             <w:rFonts w:ascii="Times New Roman" w:hAnsi="Times New Roman" w:cs="Times New Roman"/>
+            <w:i/>
+            <w:iCs/>
             <w:noProof/>
           </w:rPr>
           <w:t>3.1.4.</w:t>
         </w:r>
         <w:r>
           <w:rPr>
-            <w:rFonts w:eastAsiaTheme="minorEastAsia"/>
+            <w:rFonts w:ascii="Times New Roman" w:eastAsiaTheme="minorEastAsia" w:hAnsi="Times New Roman" w:cs="Times New Roman"/>
             <w:noProof/>
           </w:rPr>
           <w:tab/>
@@ -1907,12 +1944,15 @@
           <w:rPr>
             <w:rStyle w:val="Hyperlink"/>
             <w:rFonts w:ascii="Times New Roman" w:hAnsi="Times New Roman" w:cs="Times New Roman"/>
+            <w:i/>
+            <w:iCs/>
             <w:noProof/>
           </w:rPr>
           <w:t>Management.</w:t>
         </w:r>
         <w:r>
           <w:rPr>
+            <w:rFonts w:ascii="Times New Roman" w:hAnsi="Times New Roman" w:cs="Times New Roman"/>
             <w:noProof/>
             <w:webHidden/>
           </w:rPr>
@@ -1920,6 +1960,7 @@
         </w:r>
         <w:r>
           <w:rPr>
+            <w:rFonts w:ascii="Times New Roman" w:hAnsi="Times New Roman" w:cs="Times New Roman"/>
             <w:noProof/>
             <w:webHidden/>
           </w:rPr>
@@ -1927,19 +1968,22 @@
         </w:r>
         <w:r>
           <w:rPr>
+            <w:rFonts w:ascii="Times New Roman" w:hAnsi="Times New Roman" w:cs="Times New Roman"/>
             <w:noProof/>
             <w:webHidden/>
           </w:rPr>
-          <w:instrText xml:space="preserve"> PAGEREF _Toc106602961 \h </w:instrText>
-        </w:r>
-        <w:r>
-          <w:rPr>
+          <w:instrText xml:space="preserve"> PAGEREF _Toc106604311 \h </w:instrText>
+        </w:r>
+        <w:r>
+          <w:rPr>
+            <w:rFonts w:ascii="Times New Roman" w:hAnsi="Times New Roman" w:cs="Times New Roman"/>
             <w:noProof/>
             <w:webHidden/>
           </w:rPr>
         </w:r>
         <w:r>
           <w:rPr>
+            <w:rFonts w:ascii="Times New Roman" w:hAnsi="Times New Roman" w:cs="Times New Roman"/>
             <w:noProof/>
             <w:webHidden/>
           </w:rPr>
@@ -1947,6 +1991,7 @@
         </w:r>
         <w:r>
           <w:rPr>
+            <w:rFonts w:ascii="Times New Roman" w:hAnsi="Times New Roman" w:cs="Times New Roman"/>
             <w:noProof/>
             <w:webHidden/>
           </w:rPr>
@@ -1954,6 +1999,7 @@
         </w:r>
         <w:r>
           <w:rPr>
+            <w:rFonts w:ascii="Times New Roman" w:hAnsi="Times New Roman" w:cs="Times New Roman"/>
             <w:noProof/>
             <w:webHidden/>
           </w:rPr>
@@ -1969,22 +2015,24 @@
           <w:tab w:val="right" w:leader="dot" w:pos="9350"/>
         </w:tabs>
         <w:rPr>
-          <w:rFonts w:eastAsiaTheme="minorEastAsia"/>
+          <w:rFonts w:ascii="Times New Roman" w:eastAsiaTheme="minorEastAsia" w:hAnsi="Times New Roman" w:cs="Times New Roman"/>
           <w:noProof/>
         </w:rPr>
       </w:pPr>
-      <w:hyperlink w:anchor="_Toc106602962" w:history="1">
+      <w:hyperlink w:anchor="_Toc106604312" w:history="1">
         <w:r>
           <w:rPr>
             <w:rStyle w:val="Hyperlink"/>
             <w:rFonts w:ascii="Times New Roman" w:hAnsi="Times New Roman" w:cs="Times New Roman"/>
+            <w:i/>
+            <w:iCs/>
             <w:noProof/>
           </w:rPr>
           <w:t>3.1.5.</w:t>
         </w:r>
         <w:r>
           <w:rPr>
-            <w:rFonts w:eastAsiaTheme="minorEastAsia"/>
+            <w:rFonts w:ascii="Times New Roman" w:eastAsiaTheme="minorEastAsia" w:hAnsi="Times New Roman" w:cs="Times New Roman"/>
             <w:noProof/>
           </w:rPr>
           <w:tab/>
@@ -1993,12 +2041,15 @@
           <w:rPr>
             <w:rStyle w:val="Hyperlink"/>
             <w:rFonts w:ascii="Times New Roman" w:hAnsi="Times New Roman" w:cs="Times New Roman"/>
-            <w:noProof/>
-          </w:rPr>
-          <w:t>Service Providers / Legal Wrappers</w:t>
-        </w:r>
-        <w:r>
-          <w:rPr>
+            <w:i/>
+            <w:iCs/>
+            <w:noProof/>
+          </w:rPr>
+          <w:t>Legal Wrappers</w:t>
+        </w:r>
+        <w:r>
+          <w:rPr>
+            <w:rFonts w:ascii="Times New Roman" w:hAnsi="Times New Roman" w:cs="Times New Roman"/>
             <w:noProof/>
             <w:webHidden/>
           </w:rPr>
@@ -2006,6 +2057,7 @@
         </w:r>
         <w:r>
           <w:rPr>
+            <w:rFonts w:ascii="Times New Roman" w:hAnsi="Times New Roman" w:cs="Times New Roman"/>
             <w:noProof/>
             <w:webHidden/>
           </w:rPr>
@@ -2013,19 +2065,22 @@
         </w:r>
         <w:r>
           <w:rPr>
+            <w:rFonts w:ascii="Times New Roman" w:hAnsi="Times New Roman" w:cs="Times New Roman"/>
             <w:noProof/>
             <w:webHidden/>
           </w:rPr>
-          <w:instrText xml:space="preserve"> PAGEREF _Toc106602962 \h </w:instrText>
-        </w:r>
-        <w:r>
-          <w:rPr>
+          <w:instrText xml:space="preserve"> PAGEREF _Toc106604312 \h </w:instrText>
+        </w:r>
+        <w:r>
+          <w:rPr>
+            <w:rFonts w:ascii="Times New Roman" w:hAnsi="Times New Roman" w:cs="Times New Roman"/>
             <w:noProof/>
             <w:webHidden/>
           </w:rPr>
         </w:r>
         <w:r>
           <w:rPr>
+            <w:rFonts w:ascii="Times New Roman" w:hAnsi="Times New Roman" w:cs="Times New Roman"/>
             <w:noProof/>
             <w:webHidden/>
           </w:rPr>
@@ -2033,6 +2088,7 @@
         </w:r>
         <w:r>
           <w:rPr>
+            <w:rFonts w:ascii="Times New Roman" w:hAnsi="Times New Roman" w:cs="Times New Roman"/>
             <w:noProof/>
             <w:webHidden/>
           </w:rPr>
@@ -2040,6 +2096,7 @@
         </w:r>
         <w:r>
           <w:rPr>
+            <w:rFonts w:ascii="Times New Roman" w:hAnsi="Times New Roman" w:cs="Times New Roman"/>
             <w:noProof/>
             <w:webHidden/>
           </w:rPr>
@@ -2055,11 +2112,11 @@
           <w:tab w:val="right" w:leader="dot" w:pos="9350"/>
         </w:tabs>
         <w:rPr>
-          <w:rFonts w:eastAsiaTheme="minorEastAsia"/>
+          <w:rFonts w:ascii="Times New Roman" w:eastAsiaTheme="minorEastAsia" w:hAnsi="Times New Roman" w:cs="Times New Roman"/>
           <w:noProof/>
         </w:rPr>
       </w:pPr>
-      <w:hyperlink w:anchor="_Toc106602963" w:history="1">
+      <w:hyperlink w:anchor="_Toc106604313" w:history="1">
         <w:r>
           <w:rPr>
             <w:rStyle w:val="Hyperlink"/>
@@ -2070,7 +2127,7 @@
         </w:r>
         <w:r>
           <w:rPr>
-            <w:rFonts w:eastAsiaTheme="minorEastAsia"/>
+            <w:rFonts w:ascii="Times New Roman" w:eastAsiaTheme="minorEastAsia" w:hAnsi="Times New Roman" w:cs="Times New Roman"/>
             <w:noProof/>
           </w:rPr>
           <w:tab/>
@@ -2085,6 +2142,7 @@
         </w:r>
         <w:r>
           <w:rPr>
+            <w:rFonts w:ascii="Times New Roman" w:hAnsi="Times New Roman" w:cs="Times New Roman"/>
             <w:noProof/>
             <w:webHidden/>
           </w:rPr>
@@ -2092,6 +2150,7 @@
         </w:r>
         <w:r>
           <w:rPr>
+            <w:rFonts w:ascii="Times New Roman" w:hAnsi="Times New Roman" w:cs="Times New Roman"/>
             <w:noProof/>
             <w:webHidden/>
           </w:rPr>
@@ -2099,19 +2158,22 @@
         </w:r>
         <w:r>
           <w:rPr>
+            <w:rFonts w:ascii="Times New Roman" w:hAnsi="Times New Roman" w:cs="Times New Roman"/>
             <w:noProof/>
             <w:webHidden/>
           </w:rPr>
-          <w:instrText xml:space="preserve"> PAGEREF _Toc106602963 \h </w:instrText>
-        </w:r>
-        <w:r>
-          <w:rPr>
+          <w:instrText xml:space="preserve"> PAGEREF _Toc106604313 \h </w:instrText>
+        </w:r>
+        <w:r>
+          <w:rPr>
+            <w:rFonts w:ascii="Times New Roman" w:hAnsi="Times New Roman" w:cs="Times New Roman"/>
             <w:noProof/>
             <w:webHidden/>
           </w:rPr>
         </w:r>
         <w:r>
           <w:rPr>
+            <w:rFonts w:ascii="Times New Roman" w:hAnsi="Times New Roman" w:cs="Times New Roman"/>
             <w:noProof/>
             <w:webHidden/>
           </w:rPr>
@@ -2119,6 +2181,7 @@
         </w:r>
         <w:r>
           <w:rPr>
+            <w:rFonts w:ascii="Times New Roman" w:hAnsi="Times New Roman" w:cs="Times New Roman"/>
             <w:noProof/>
             <w:webHidden/>
           </w:rPr>
@@ -2126,6 +2189,7 @@
         </w:r>
         <w:r>
           <w:rPr>
+            <w:rFonts w:ascii="Times New Roman" w:hAnsi="Times New Roman" w:cs="Times New Roman"/>
             <w:noProof/>
             <w:webHidden/>
           </w:rPr>
@@ -2141,11 +2205,11 @@
           <w:tab w:val="right" w:leader="dot" w:pos="9350"/>
         </w:tabs>
         <w:rPr>
-          <w:rFonts w:eastAsiaTheme="minorEastAsia"/>
+          <w:rFonts w:ascii="Times New Roman" w:eastAsiaTheme="minorEastAsia" w:hAnsi="Times New Roman" w:cs="Times New Roman"/>
           <w:noProof/>
         </w:rPr>
       </w:pPr>
-      <w:hyperlink w:anchor="_Toc106602964" w:history="1">
+      <w:hyperlink w:anchor="_Toc106604314" w:history="1">
         <w:r>
           <w:rPr>
             <w:rStyle w:val="Hyperlink"/>
@@ -2156,7 +2220,7 @@
         </w:r>
         <w:r>
           <w:rPr>
-            <w:rFonts w:eastAsiaTheme="minorEastAsia"/>
+            <w:rFonts w:ascii="Times New Roman" w:eastAsiaTheme="minorEastAsia" w:hAnsi="Times New Roman" w:cs="Times New Roman"/>
             <w:noProof/>
           </w:rPr>
           <w:tab/>
@@ -2171,6 +2235,7 @@
         </w:r>
         <w:r>
           <w:rPr>
+            <w:rFonts w:ascii="Times New Roman" w:hAnsi="Times New Roman" w:cs="Times New Roman"/>
             <w:noProof/>
             <w:webHidden/>
           </w:rPr>
@@ -2178,6 +2243,7 @@
         </w:r>
         <w:r>
           <w:rPr>
+            <w:rFonts w:ascii="Times New Roman" w:hAnsi="Times New Roman" w:cs="Times New Roman"/>
             <w:noProof/>
             <w:webHidden/>
           </w:rPr>
@@ -2185,19 +2251,22 @@
         </w:r>
         <w:r>
           <w:rPr>
+            <w:rFonts w:ascii="Times New Roman" w:hAnsi="Times New Roman" w:cs="Times New Roman"/>
             <w:noProof/>
             <w:webHidden/>
           </w:rPr>
-          <w:instrText xml:space="preserve"> PAGEREF _Toc106602964 \h </w:instrText>
-        </w:r>
-        <w:r>
-          <w:rPr>
+          <w:instrText xml:space="preserve"> PAGEREF _Toc106604314 \h </w:instrText>
+        </w:r>
+        <w:r>
+          <w:rPr>
+            <w:rFonts w:ascii="Times New Roman" w:hAnsi="Times New Roman" w:cs="Times New Roman"/>
             <w:noProof/>
             <w:webHidden/>
           </w:rPr>
         </w:r>
         <w:r>
           <w:rPr>
+            <w:rFonts w:ascii="Times New Roman" w:hAnsi="Times New Roman" w:cs="Times New Roman"/>
             <w:noProof/>
             <w:webHidden/>
           </w:rPr>
@@ -2205,13 +2274,15 @@
         </w:r>
         <w:r>
           <w:rPr>
+            <w:rFonts w:ascii="Times New Roman" w:hAnsi="Times New Roman" w:cs="Times New Roman"/>
             <w:noProof/>
             <w:webHidden/>
           </w:rPr>
-          <w:t>11</w:t>
-        </w:r>
-        <w:r>
-          <w:rPr>
+          <w:t>10</w:t>
+        </w:r>
+        <w:r>
+          <w:rPr>
+            <w:rFonts w:ascii="Times New Roman" w:hAnsi="Times New Roman" w:cs="Times New Roman"/>
             <w:noProof/>
             <w:webHidden/>
           </w:rPr>
@@ -2227,11 +2298,11 @@
           <w:tab w:val="right" w:leader="dot" w:pos="9350"/>
         </w:tabs>
         <w:rPr>
-          <w:rFonts w:eastAsiaTheme="minorEastAsia"/>
+          <w:rFonts w:ascii="Times New Roman" w:eastAsiaTheme="minorEastAsia" w:hAnsi="Times New Roman" w:cs="Times New Roman"/>
           <w:noProof/>
         </w:rPr>
       </w:pPr>
-      <w:hyperlink w:anchor="_Toc106602965" w:history="1">
+      <w:hyperlink w:anchor="_Toc106604315" w:history="1">
         <w:r>
           <w:rPr>
             <w:rStyle w:val="Hyperlink"/>
@@ -2242,7 +2313,7 @@
         </w:r>
         <w:r>
           <w:rPr>
-            <w:rFonts w:eastAsiaTheme="minorEastAsia"/>
+            <w:rFonts w:ascii="Times New Roman" w:eastAsiaTheme="minorEastAsia" w:hAnsi="Times New Roman" w:cs="Times New Roman"/>
             <w:noProof/>
           </w:rPr>
           <w:tab/>
@@ -2257,6 +2328,7 @@
         </w:r>
         <w:r>
           <w:rPr>
+            <w:rFonts w:ascii="Times New Roman" w:hAnsi="Times New Roman" w:cs="Times New Roman"/>
             <w:noProof/>
             <w:webHidden/>
           </w:rPr>
@@ -2264,6 +2336,7 @@
         </w:r>
         <w:r>
           <w:rPr>
+            <w:rFonts w:ascii="Times New Roman" w:hAnsi="Times New Roman" w:cs="Times New Roman"/>
             <w:noProof/>
             <w:webHidden/>
           </w:rPr>
@@ -2271,19 +2344,22 @@
         </w:r>
         <w:r>
           <w:rPr>
+            <w:rFonts w:ascii="Times New Roman" w:hAnsi="Times New Roman" w:cs="Times New Roman"/>
             <w:noProof/>
             <w:webHidden/>
           </w:rPr>
-          <w:instrText xml:space="preserve"> PAGEREF _Toc106602965 \h </w:instrText>
-        </w:r>
-        <w:r>
-          <w:rPr>
+          <w:instrText xml:space="preserve"> PAGEREF _Toc106604315 \h </w:instrText>
+        </w:r>
+        <w:r>
+          <w:rPr>
+            <w:rFonts w:ascii="Times New Roman" w:hAnsi="Times New Roman" w:cs="Times New Roman"/>
             <w:noProof/>
             <w:webHidden/>
           </w:rPr>
         </w:r>
         <w:r>
           <w:rPr>
+            <w:rFonts w:ascii="Times New Roman" w:hAnsi="Times New Roman" w:cs="Times New Roman"/>
             <w:noProof/>
             <w:webHidden/>
           </w:rPr>
@@ -2291,13 +2367,15 @@
         </w:r>
         <w:r>
           <w:rPr>
+            <w:rFonts w:ascii="Times New Roman" w:hAnsi="Times New Roman" w:cs="Times New Roman"/>
             <w:noProof/>
             <w:webHidden/>
           </w:rPr>
-          <w:t>11</w:t>
-        </w:r>
-        <w:r>
-          <w:rPr>
+          <w:t>10</w:t>
+        </w:r>
+        <w:r>
+          <w:rPr>
+            <w:rFonts w:ascii="Times New Roman" w:hAnsi="Times New Roman" w:cs="Times New Roman"/>
             <w:noProof/>
             <w:webHidden/>
           </w:rPr>
@@ -2313,11 +2391,11 @@
           <w:tab w:val="right" w:leader="dot" w:pos="9350"/>
         </w:tabs>
         <w:rPr>
-          <w:rFonts w:eastAsiaTheme="minorEastAsia"/>
+          <w:rFonts w:ascii="Times New Roman" w:eastAsiaTheme="minorEastAsia" w:hAnsi="Times New Roman" w:cs="Times New Roman"/>
           <w:noProof/>
         </w:rPr>
       </w:pPr>
-      <w:hyperlink w:anchor="_Toc106602966" w:history="1">
+      <w:hyperlink w:anchor="_Toc106604316" w:history="1">
         <w:r>
           <w:rPr>
             <w:rStyle w:val="Hyperlink"/>
@@ -2328,7 +2406,7 @@
         </w:r>
         <w:r>
           <w:rPr>
-            <w:rFonts w:eastAsiaTheme="minorEastAsia"/>
+            <w:rFonts w:ascii="Times New Roman" w:eastAsiaTheme="minorEastAsia" w:hAnsi="Times New Roman" w:cs="Times New Roman"/>
             <w:noProof/>
           </w:rPr>
           <w:tab/>
@@ -2339,10 +2417,11 @@
             <w:rFonts w:ascii="Times New Roman" w:hAnsi="Times New Roman" w:cs="Times New Roman"/>
             <w:noProof/>
           </w:rPr>
-          <w:t>Registering a DAO in Wyoming (Process, Impact (Registration 7 Cases), Lessons (needed?))</w:t>
-        </w:r>
-        <w:r>
-          <w:rPr>
+          <w:t>Registering a DAO in Wyoming</w:t>
+        </w:r>
+        <w:r>
+          <w:rPr>
+            <w:rFonts w:ascii="Times New Roman" w:hAnsi="Times New Roman" w:cs="Times New Roman"/>
             <w:noProof/>
             <w:webHidden/>
           </w:rPr>
@@ -2350,6 +2429,7 @@
         </w:r>
         <w:r>
           <w:rPr>
+            <w:rFonts w:ascii="Times New Roman" w:hAnsi="Times New Roman" w:cs="Times New Roman"/>
             <w:noProof/>
             <w:webHidden/>
           </w:rPr>
@@ -2357,19 +2437,22 @@
         </w:r>
         <w:r>
           <w:rPr>
+            <w:rFonts w:ascii="Times New Roman" w:hAnsi="Times New Roman" w:cs="Times New Roman"/>
             <w:noProof/>
             <w:webHidden/>
           </w:rPr>
-          <w:instrText xml:space="preserve"> PAGEREF _Toc106602966 \h </w:instrText>
-        </w:r>
-        <w:r>
-          <w:rPr>
+          <w:instrText xml:space="preserve"> PAGEREF _Toc106604316 \h </w:instrText>
+        </w:r>
+        <w:r>
+          <w:rPr>
+            <w:rFonts w:ascii="Times New Roman" w:hAnsi="Times New Roman" w:cs="Times New Roman"/>
             <w:noProof/>
             <w:webHidden/>
           </w:rPr>
         </w:r>
         <w:r>
           <w:rPr>
+            <w:rFonts w:ascii="Times New Roman" w:hAnsi="Times New Roman" w:cs="Times New Roman"/>
             <w:noProof/>
             <w:webHidden/>
           </w:rPr>
@@ -2377,13 +2460,15 @@
         </w:r>
         <w:r>
           <w:rPr>
+            <w:rFonts w:ascii="Times New Roman" w:hAnsi="Times New Roman" w:cs="Times New Roman"/>
             <w:noProof/>
             <w:webHidden/>
           </w:rPr>
-          <w:t>11</w:t>
-        </w:r>
-        <w:r>
-          <w:rPr>
+          <w:t>10</w:t>
+        </w:r>
+        <w:r>
+          <w:rPr>
+            <w:rFonts w:ascii="Times New Roman" w:hAnsi="Times New Roman" w:cs="Times New Roman"/>
             <w:noProof/>
             <w:webHidden/>
           </w:rPr>
@@ -2399,11 +2484,11 @@
           <w:tab w:val="right" w:leader="dot" w:pos="9350"/>
         </w:tabs>
         <w:rPr>
-          <w:rFonts w:eastAsiaTheme="minorEastAsia"/>
+          <w:rFonts w:ascii="Times New Roman" w:eastAsiaTheme="minorEastAsia" w:hAnsi="Times New Roman" w:cs="Times New Roman"/>
           <w:noProof/>
         </w:rPr>
       </w:pPr>
-      <w:hyperlink w:anchor="_Toc106602967" w:history="1">
+      <w:hyperlink w:anchor="_Toc106604317" w:history="1">
         <w:r>
           <w:rPr>
             <w:rStyle w:val="Hyperlink"/>
@@ -2414,7 +2499,7 @@
         </w:r>
         <w:r>
           <w:rPr>
-            <w:rFonts w:eastAsiaTheme="minorEastAsia"/>
+            <w:rFonts w:ascii="Times New Roman" w:eastAsiaTheme="minorEastAsia" w:hAnsi="Times New Roman" w:cs="Times New Roman"/>
             <w:noProof/>
           </w:rPr>
           <w:tab/>
@@ -2429,6 +2514,7 @@
         </w:r>
         <w:r>
           <w:rPr>
+            <w:rFonts w:ascii="Times New Roman" w:hAnsi="Times New Roman" w:cs="Times New Roman"/>
             <w:noProof/>
             <w:webHidden/>
           </w:rPr>
@@ -2436,6 +2522,7 @@
         </w:r>
         <w:r>
           <w:rPr>
+            <w:rFonts w:ascii="Times New Roman" w:hAnsi="Times New Roman" w:cs="Times New Roman"/>
             <w:noProof/>
             <w:webHidden/>
           </w:rPr>
@@ -2443,19 +2530,22 @@
         </w:r>
         <w:r>
           <w:rPr>
+            <w:rFonts w:ascii="Times New Roman" w:hAnsi="Times New Roman" w:cs="Times New Roman"/>
             <w:noProof/>
             <w:webHidden/>
           </w:rPr>
-          <w:instrText xml:space="preserve"> PAGEREF _Toc106602967 \h </w:instrText>
-        </w:r>
-        <w:r>
-          <w:rPr>
+          <w:instrText xml:space="preserve"> PAGEREF _Toc106604317 \h </w:instrText>
+        </w:r>
+        <w:r>
+          <w:rPr>
+            <w:rFonts w:ascii="Times New Roman" w:hAnsi="Times New Roman" w:cs="Times New Roman"/>
             <w:noProof/>
             <w:webHidden/>
           </w:rPr>
         </w:r>
         <w:r>
           <w:rPr>
+            <w:rFonts w:ascii="Times New Roman" w:hAnsi="Times New Roman" w:cs="Times New Roman"/>
             <w:noProof/>
             <w:webHidden/>
           </w:rPr>
@@ -2463,6 +2553,7 @@
         </w:r>
         <w:r>
           <w:rPr>
+            <w:rFonts w:ascii="Times New Roman" w:hAnsi="Times New Roman" w:cs="Times New Roman"/>
             <w:noProof/>
             <w:webHidden/>
           </w:rPr>
@@ -2470,6 +2561,7 @@
         </w:r>
         <w:r>
           <w:rPr>
+            <w:rFonts w:ascii="Times New Roman" w:hAnsi="Times New Roman" w:cs="Times New Roman"/>
             <w:noProof/>
             <w:webHidden/>
           </w:rPr>
@@ -2485,11 +2577,11 @@
           <w:tab w:val="right" w:leader="dot" w:pos="9350"/>
         </w:tabs>
         <w:rPr>
-          <w:rFonts w:eastAsiaTheme="minorEastAsia"/>
+          <w:rFonts w:ascii="Times New Roman" w:eastAsiaTheme="minorEastAsia" w:hAnsi="Times New Roman" w:cs="Times New Roman"/>
           <w:noProof/>
         </w:rPr>
       </w:pPr>
-      <w:hyperlink w:anchor="_Toc106602968" w:history="1">
+      <w:hyperlink w:anchor="_Toc106604318" w:history="1">
         <w:r>
           <w:rPr>
             <w:rStyle w:val="Hyperlink"/>
@@ -2500,7 +2592,7 @@
         </w:r>
         <w:r>
           <w:rPr>
-            <w:rFonts w:eastAsiaTheme="minorEastAsia"/>
+            <w:rFonts w:ascii="Times New Roman" w:eastAsiaTheme="minorEastAsia" w:hAnsi="Times New Roman" w:cs="Times New Roman"/>
             <w:noProof/>
           </w:rPr>
           <w:tab/>
@@ -2515,6 +2607,7 @@
         </w:r>
         <w:r>
           <w:rPr>
+            <w:rFonts w:ascii="Times New Roman" w:hAnsi="Times New Roman" w:cs="Times New Roman"/>
             <w:noProof/>
             <w:webHidden/>
           </w:rPr>
@@ -2522,6 +2615,7 @@
         </w:r>
         <w:r>
           <w:rPr>
+            <w:rFonts w:ascii="Times New Roman" w:hAnsi="Times New Roman" w:cs="Times New Roman"/>
             <w:noProof/>
             <w:webHidden/>
           </w:rPr>
@@ -2529,19 +2623,22 @@
         </w:r>
         <w:r>
           <w:rPr>
+            <w:rFonts w:ascii="Times New Roman" w:hAnsi="Times New Roman" w:cs="Times New Roman"/>
             <w:noProof/>
             <w:webHidden/>
           </w:rPr>
-          <w:instrText xml:space="preserve"> PAGEREF _Toc106602968 \h </w:instrText>
-        </w:r>
-        <w:r>
-          <w:rPr>
+          <w:instrText xml:space="preserve"> PAGEREF _Toc106604318 \h </w:instrText>
+        </w:r>
+        <w:r>
+          <w:rPr>
+            <w:rFonts w:ascii="Times New Roman" w:hAnsi="Times New Roman" w:cs="Times New Roman"/>
             <w:noProof/>
             <w:webHidden/>
           </w:rPr>
         </w:r>
         <w:r>
           <w:rPr>
+            <w:rFonts w:ascii="Times New Roman" w:hAnsi="Times New Roman" w:cs="Times New Roman"/>
             <w:noProof/>
             <w:webHidden/>
           </w:rPr>
@@ -2549,6 +2646,7 @@
         </w:r>
         <w:r>
           <w:rPr>
+            <w:rFonts w:ascii="Times New Roman" w:hAnsi="Times New Roman" w:cs="Times New Roman"/>
             <w:noProof/>
             <w:webHidden/>
           </w:rPr>
@@ -2556,6 +2654,193 @@
         </w:r>
         <w:r>
           <w:rPr>
+            <w:rFonts w:ascii="Times New Roman" w:hAnsi="Times New Roman" w:cs="Times New Roman"/>
+            <w:noProof/>
+            <w:webHidden/>
+          </w:rPr>
+          <w:fldChar w:fldCharType="end"/>
+        </w:r>
+      </w:hyperlink>
+    </w:p>
+    <w:p>
+      <w:pPr>
+        <w:pStyle w:val="TOC3"/>
+        <w:tabs>
+          <w:tab w:val="left" w:pos="1440"/>
+          <w:tab w:val="right" w:leader="dot" w:pos="9350"/>
+        </w:tabs>
+        <w:rPr>
+          <w:rFonts w:ascii="Times New Roman" w:eastAsiaTheme="minorEastAsia" w:hAnsi="Times New Roman" w:cs="Times New Roman"/>
+          <w:noProof/>
+        </w:rPr>
+      </w:pPr>
+      <w:hyperlink w:anchor="_Toc106604319" w:history="1">
+        <w:r>
+          <w:rPr>
+            <w:rStyle w:val="Hyperlink"/>
+            <w:rFonts w:ascii="Times New Roman" w:hAnsi="Times New Roman" w:cs="Times New Roman"/>
+            <w:noProof/>
+          </w:rPr>
+          <w:t>4.2.3.</w:t>
+        </w:r>
+        <w:r>
+          <w:rPr>
+            <w:rFonts w:ascii="Times New Roman" w:eastAsiaTheme="minorEastAsia" w:hAnsi="Times New Roman" w:cs="Times New Roman"/>
+            <w:noProof/>
+          </w:rPr>
+          <w:tab/>
+        </w:r>
+        <w:r>
+          <w:rPr>
+            <w:rStyle w:val="Hyperlink"/>
+            <w:rFonts w:ascii="Times New Roman" w:hAnsi="Times New Roman" w:cs="Times New Roman"/>
+            <w:noProof/>
+          </w:rPr>
+          <w:t>Case Study 1:</w:t>
+        </w:r>
+        <w:r>
+          <w:rPr>
+            <w:rFonts w:ascii="Times New Roman" w:hAnsi="Times New Roman" w:cs="Times New Roman"/>
+            <w:noProof/>
+            <w:webHidden/>
+          </w:rPr>
+          <w:tab/>
+        </w:r>
+        <w:r>
+          <w:rPr>
+            <w:rFonts w:ascii="Times New Roman" w:hAnsi="Times New Roman" w:cs="Times New Roman"/>
+            <w:noProof/>
+            <w:webHidden/>
+          </w:rPr>
+          <w:fldChar w:fldCharType="begin"/>
+        </w:r>
+        <w:r>
+          <w:rPr>
+            <w:rFonts w:ascii="Times New Roman" w:hAnsi="Times New Roman" w:cs="Times New Roman"/>
+            <w:noProof/>
+            <w:webHidden/>
+          </w:rPr>
+          <w:instrText xml:space="preserve"> PAGEREF _Toc106604319 \h </w:instrText>
+        </w:r>
+        <w:r>
+          <w:rPr>
+            <w:rFonts w:ascii="Times New Roman" w:hAnsi="Times New Roman" w:cs="Times New Roman"/>
+            <w:noProof/>
+            <w:webHidden/>
+          </w:rPr>
+        </w:r>
+        <w:r>
+          <w:rPr>
+            <w:rFonts w:ascii="Times New Roman" w:hAnsi="Times New Roman" w:cs="Times New Roman"/>
+            <w:noProof/>
+            <w:webHidden/>
+          </w:rPr>
+          <w:fldChar w:fldCharType="separate"/>
+        </w:r>
+        <w:r>
+          <w:rPr>
+            <w:rFonts w:ascii="Times New Roman" w:hAnsi="Times New Roman" w:cs="Times New Roman"/>
+            <w:noProof/>
+            <w:webHidden/>
+          </w:rPr>
+          <w:t>13</w:t>
+        </w:r>
+        <w:r>
+          <w:rPr>
+            <w:rFonts w:ascii="Times New Roman" w:hAnsi="Times New Roman" w:cs="Times New Roman"/>
+            <w:noProof/>
+            <w:webHidden/>
+          </w:rPr>
+          <w:fldChar w:fldCharType="end"/>
+        </w:r>
+      </w:hyperlink>
+    </w:p>
+    <w:p>
+      <w:pPr>
+        <w:pStyle w:val="TOC3"/>
+        <w:tabs>
+          <w:tab w:val="left" w:pos="1440"/>
+          <w:tab w:val="right" w:leader="dot" w:pos="9350"/>
+        </w:tabs>
+        <w:rPr>
+          <w:rFonts w:ascii="Times New Roman" w:eastAsiaTheme="minorEastAsia" w:hAnsi="Times New Roman" w:cs="Times New Roman"/>
+          <w:noProof/>
+        </w:rPr>
+      </w:pPr>
+      <w:hyperlink w:anchor="_Toc106604320" w:history="1">
+        <w:r>
+          <w:rPr>
+            <w:rStyle w:val="Hyperlink"/>
+            <w:rFonts w:ascii="Times New Roman" w:hAnsi="Times New Roman" w:cs="Times New Roman"/>
+            <w:noProof/>
+          </w:rPr>
+          <w:t>4.2.4.</w:t>
+        </w:r>
+        <w:r>
+          <w:rPr>
+            <w:rFonts w:ascii="Times New Roman" w:eastAsiaTheme="minorEastAsia" w:hAnsi="Times New Roman" w:cs="Times New Roman"/>
+            <w:noProof/>
+          </w:rPr>
+          <w:tab/>
+        </w:r>
+        <w:r>
+          <w:rPr>
+            <w:rStyle w:val="Hyperlink"/>
+            <w:rFonts w:ascii="Times New Roman" w:hAnsi="Times New Roman" w:cs="Times New Roman"/>
+            <w:noProof/>
+          </w:rPr>
+          <w:t>Case Study 2:</w:t>
+        </w:r>
+        <w:r>
+          <w:rPr>
+            <w:rFonts w:ascii="Times New Roman" w:hAnsi="Times New Roman" w:cs="Times New Roman"/>
+            <w:noProof/>
+            <w:webHidden/>
+          </w:rPr>
+          <w:tab/>
+        </w:r>
+        <w:r>
+          <w:rPr>
+            <w:rFonts w:ascii="Times New Roman" w:hAnsi="Times New Roman" w:cs="Times New Roman"/>
+            <w:noProof/>
+            <w:webHidden/>
+          </w:rPr>
+          <w:fldChar w:fldCharType="begin"/>
+        </w:r>
+        <w:r>
+          <w:rPr>
+            <w:rFonts w:ascii="Times New Roman" w:hAnsi="Times New Roman" w:cs="Times New Roman"/>
+            <w:noProof/>
+            <w:webHidden/>
+          </w:rPr>
+          <w:instrText xml:space="preserve"> PAGEREF _Toc106604320 \h </w:instrText>
+        </w:r>
+        <w:r>
+          <w:rPr>
+            <w:rFonts w:ascii="Times New Roman" w:hAnsi="Times New Roman" w:cs="Times New Roman"/>
+            <w:noProof/>
+            <w:webHidden/>
+          </w:rPr>
+        </w:r>
+        <w:r>
+          <w:rPr>
+            <w:rFonts w:ascii="Times New Roman" w:hAnsi="Times New Roman" w:cs="Times New Roman"/>
+            <w:noProof/>
+            <w:webHidden/>
+          </w:rPr>
+          <w:fldChar w:fldCharType="separate"/>
+        </w:r>
+        <w:r>
+          <w:rPr>
+            <w:rFonts w:ascii="Times New Roman" w:hAnsi="Times New Roman" w:cs="Times New Roman"/>
+            <w:noProof/>
+            <w:webHidden/>
+          </w:rPr>
+          <w:t>13</w:t>
+        </w:r>
+        <w:r>
+          <w:rPr>
+            <w:rFonts w:ascii="Times New Roman" w:hAnsi="Times New Roman" w:cs="Times New Roman"/>
             <w:noProof/>
             <w:webHidden/>
           </w:rPr>
@@ -2571,11 +2856,11 @@
           <w:tab w:val="right" w:leader="dot" w:pos="9350"/>
         </w:tabs>
         <w:rPr>
-          <w:rFonts w:eastAsiaTheme="minorEastAsia"/>
+          <w:rFonts w:ascii="Times New Roman" w:eastAsiaTheme="minorEastAsia" w:hAnsi="Times New Roman" w:cs="Times New Roman"/>
           <w:noProof/>
         </w:rPr>
       </w:pPr>
-      <w:hyperlink w:anchor="_Toc106602969" w:history="1">
+      <w:hyperlink w:anchor="_Toc106604321" w:history="1">
         <w:r>
           <w:rPr>
             <w:rStyle w:val="Hyperlink"/>
@@ -2586,7 +2871,7 @@
         </w:r>
         <w:r>
           <w:rPr>
-            <w:rFonts w:eastAsiaTheme="minorEastAsia"/>
+            <w:rFonts w:ascii="Times New Roman" w:eastAsiaTheme="minorEastAsia" w:hAnsi="Times New Roman" w:cs="Times New Roman"/>
             <w:noProof/>
           </w:rPr>
           <w:tab/>
@@ -2601,6 +2886,7 @@
         </w:r>
         <w:r>
           <w:rPr>
+            <w:rFonts w:ascii="Times New Roman" w:hAnsi="Times New Roman" w:cs="Times New Roman"/>
             <w:noProof/>
             <w:webHidden/>
           </w:rPr>
@@ -2608,6 +2894,7 @@
         </w:r>
         <w:r>
           <w:rPr>
+            <w:rFonts w:ascii="Times New Roman" w:hAnsi="Times New Roman" w:cs="Times New Roman"/>
             <w:noProof/>
             <w:webHidden/>
           </w:rPr>
@@ -2615,19 +2902,22 @@
         </w:r>
         <w:r>
           <w:rPr>
+            <w:rFonts w:ascii="Times New Roman" w:hAnsi="Times New Roman" w:cs="Times New Roman"/>
             <w:noProof/>
             <w:webHidden/>
           </w:rPr>
-          <w:instrText xml:space="preserve"> PAGEREF _Toc106602969 \h </w:instrText>
-        </w:r>
-        <w:r>
-          <w:rPr>
+          <w:instrText xml:space="preserve"> PAGEREF _Toc106604321 \h </w:instrText>
+        </w:r>
+        <w:r>
+          <w:rPr>
+            <w:rFonts w:ascii="Times New Roman" w:hAnsi="Times New Roman" w:cs="Times New Roman"/>
             <w:noProof/>
             <w:webHidden/>
           </w:rPr>
         </w:r>
         <w:r>
           <w:rPr>
+            <w:rFonts w:ascii="Times New Roman" w:hAnsi="Times New Roman" w:cs="Times New Roman"/>
             <w:noProof/>
             <w:webHidden/>
           </w:rPr>
@@ -2635,6 +2925,7 @@
         </w:r>
         <w:r>
           <w:rPr>
+            <w:rFonts w:ascii="Times New Roman" w:hAnsi="Times New Roman" w:cs="Times New Roman"/>
             <w:noProof/>
             <w:webHidden/>
           </w:rPr>
@@ -2642,6 +2933,7 @@
         </w:r>
         <w:r>
           <w:rPr>
+            <w:rFonts w:ascii="Times New Roman" w:hAnsi="Times New Roman" w:cs="Times New Roman"/>
             <w:noProof/>
             <w:webHidden/>
           </w:rPr>
@@ -2695,7 +2987,7 @@
           <w:rFonts w:ascii="Times New Roman" w:hAnsi="Times New Roman" w:cs="Times New Roman"/>
         </w:rPr>
       </w:pPr>
-      <w:bookmarkStart w:id="0" w:name="_Toc106602954"/>
+      <w:bookmarkStart w:id="0" w:name="_Toc106604304"/>
       <w:r>
         <w:rPr>
           <w:rFonts w:ascii="Times New Roman" w:hAnsi="Times New Roman" w:cs="Times New Roman"/>
@@ -3416,7 +3708,7 @@
           <w:rFonts w:ascii="Times New Roman" w:hAnsi="Times New Roman" w:cs="Times New Roman"/>
         </w:rPr>
       </w:pPr>
-      <w:bookmarkStart w:id="1" w:name="_Toc106602955"/>
+      <w:bookmarkStart w:id="1" w:name="_Toc106604305"/>
       <w:r>
         <w:rPr>
           <w:rFonts w:ascii="Times New Roman" w:hAnsi="Times New Roman" w:cs="Times New Roman"/>
@@ -3641,7 +3933,7 @@
           <w:rFonts w:ascii="Times New Roman" w:hAnsi="Times New Roman" w:cs="Times New Roman"/>
         </w:rPr>
       </w:pPr>
-      <w:bookmarkStart w:id="2" w:name="_Toc106602956"/>
+      <w:bookmarkStart w:id="2" w:name="_Toc106604306"/>
       <w:r>
         <w:rPr>
           <w:rFonts w:ascii="Times New Roman" w:hAnsi="Times New Roman" w:cs="Times New Roman"/>
@@ -3686,7 +3978,7 @@
           <w:rFonts w:ascii="Times New Roman" w:hAnsi="Times New Roman" w:cs="Times New Roman"/>
         </w:rPr>
       </w:pPr>
-      <w:bookmarkStart w:id="3" w:name="_Toc106602957"/>
+      <w:bookmarkStart w:id="3" w:name="_Toc106604307"/>
       <w:r>
         <w:rPr>
           <w:rFonts w:ascii="Times New Roman" w:hAnsi="Times New Roman" w:cs="Times New Roman"/>
@@ -3749,7 +4041,7 @@
           <w:iCs/>
         </w:rPr>
       </w:pPr>
-      <w:bookmarkStart w:id="4" w:name="_Toc106602958"/>
+      <w:bookmarkStart w:id="4" w:name="_Toc106604308"/>
       <w:r>
         <w:rPr>
           <w:rFonts w:ascii="Times New Roman" w:hAnsi="Times New Roman" w:cs="Times New Roman"/>
@@ -3902,7 +4194,7 @@
           <w:iCs/>
         </w:rPr>
       </w:pPr>
-      <w:bookmarkStart w:id="5" w:name="_Toc106602959"/>
+      <w:bookmarkStart w:id="5" w:name="_Toc106604309"/>
       <w:r>
         <w:rPr>
           <w:rFonts w:ascii="Times New Roman" w:hAnsi="Times New Roman" w:cs="Times New Roman"/>
@@ -4202,7 +4494,7 @@
           <w:iCs/>
         </w:rPr>
       </w:pPr>
-      <w:bookmarkStart w:id="6" w:name="_Toc106602960"/>
+      <w:bookmarkStart w:id="6" w:name="_Toc106604310"/>
       <w:r>
         <w:rPr>
           <w:rFonts w:ascii="Times New Roman" w:hAnsi="Times New Roman" w:cs="Times New Roman"/>
@@ -4443,12 +4735,16 @@
         </w:numPr>
         <w:rPr>
           <w:rFonts w:ascii="Times New Roman" w:hAnsi="Times New Roman" w:cs="Times New Roman"/>
-        </w:rPr>
-      </w:pPr>
-      <w:bookmarkStart w:id="7" w:name="_Toc106602961"/>
-      <w:r>
-        <w:rPr>
-          <w:rFonts w:ascii="Times New Roman" w:hAnsi="Times New Roman" w:cs="Times New Roman"/>
+          <w:i/>
+          <w:iCs/>
+        </w:rPr>
+      </w:pPr>
+      <w:bookmarkStart w:id="7" w:name="_Toc106604311"/>
+      <w:r>
+        <w:rPr>
+          <w:rFonts w:ascii="Times New Roman" w:hAnsi="Times New Roman" w:cs="Times New Roman"/>
+          <w:i/>
+          <w:iCs/>
         </w:rPr>
         <w:t>Management.</w:t>
       </w:r>
@@ -4456,6 +4752,8 @@
       <w:r>
         <w:rPr>
           <w:rFonts w:ascii="Times New Roman" w:hAnsi="Times New Roman" w:cs="Times New Roman"/>
+          <w:i/>
+          <w:iCs/>
         </w:rPr>
         <w:t xml:space="preserve"> </w:t>
       </w:r>
@@ -4550,16 +4848,6 @@
         </w:rPr>
         <w:t>underlying smart contracts are able to be updated, modified, or otherwise upgraded. Further, these types of algorithmically managed entities must have articles of organization and smart contracts that govern:</w:t>
       </w:r>
-    </w:p>
-    <w:p>
-      <w:pPr>
-        <w:pStyle w:val="NoSpacing"/>
-        <w:spacing w:line="480" w:lineRule="auto"/>
-        <w:jc w:val="both"/>
-        <w:rPr>
-          <w:rFonts w:ascii="Times New Roman" w:hAnsi="Times New Roman" w:cs="Times New Roman"/>
-        </w:rPr>
-      </w:pPr>
     </w:p>
     <w:p>
       <w:pPr>
@@ -4854,16 +5142,6 @@
     </w:p>
     <w:p>
       <w:pPr>
-        <w:pStyle w:val="NoSpacing"/>
-        <w:jc w:val="both"/>
-        <w:rPr>
-          <w:rFonts w:ascii="Times New Roman" w:hAnsi="Times New Roman" w:cs="Times New Roman"/>
-          <w:highlight w:val="yellow"/>
-        </w:rPr>
-      </w:pPr>
-    </w:p>
-    <w:p>
-      <w:pPr>
         <w:pStyle w:val="Heading3"/>
         <w:numPr>
           <w:ilvl w:val="2"/>
@@ -4871,12 +5149,16 @@
         </w:numPr>
         <w:rPr>
           <w:rFonts w:ascii="Times New Roman" w:hAnsi="Times New Roman" w:cs="Times New Roman"/>
-        </w:rPr>
-      </w:pPr>
-      <w:bookmarkStart w:id="8" w:name="_Toc106602962"/>
-      <w:r>
-        <w:rPr>
-          <w:rFonts w:ascii="Times New Roman" w:hAnsi="Times New Roman" w:cs="Times New Roman"/>
+          <w:i/>
+          <w:iCs/>
+        </w:rPr>
+      </w:pPr>
+      <w:bookmarkStart w:id="8" w:name="_Toc106604312"/>
+      <w:r>
+        <w:rPr>
+          <w:rFonts w:ascii="Times New Roman" w:hAnsi="Times New Roman" w:cs="Times New Roman"/>
+          <w:i/>
+          <w:iCs/>
         </w:rPr>
         <w:t>Legal Wrappers</w:t>
       </w:r>
@@ -5025,7 +5307,7 @@
           <w:rFonts w:ascii="Times New Roman" w:hAnsi="Times New Roman" w:cs="Times New Roman"/>
         </w:rPr>
       </w:pPr>
-      <w:bookmarkStart w:id="9" w:name="_Toc106602963"/>
+      <w:bookmarkStart w:id="9" w:name="_Toc106604313"/>
       <w:r>
         <w:rPr>
           <w:rFonts w:ascii="Times New Roman" w:hAnsi="Times New Roman" w:cs="Times New Roman"/>
@@ -5552,7 +5834,7 @@
           <w:rFonts w:ascii="Times New Roman" w:hAnsi="Times New Roman" w:cs="Times New Roman"/>
         </w:rPr>
       </w:pPr>
-      <w:bookmarkStart w:id="10" w:name="_Toc106602964"/>
+      <w:bookmarkStart w:id="10" w:name="_Toc106604314"/>
       <w:r>
         <w:rPr>
           <w:rFonts w:ascii="Times New Roman" w:hAnsi="Times New Roman" w:cs="Times New Roman"/>
@@ -5585,7 +5867,7 @@
           <w:rFonts w:ascii="Times New Roman" w:hAnsi="Times New Roman" w:cs="Times New Roman"/>
         </w:rPr>
       </w:pPr>
-      <w:bookmarkStart w:id="11" w:name="_Toc106602965"/>
+      <w:bookmarkStart w:id="11" w:name="_Toc106604315"/>
       <w:r>
         <w:rPr>
           <w:rFonts w:ascii="Times New Roman" w:hAnsi="Times New Roman" w:cs="Times New Roman"/>
@@ -5632,7 +5914,7 @@
           <w:rFonts w:ascii="Times New Roman" w:hAnsi="Times New Roman" w:cs="Times New Roman"/>
         </w:rPr>
       </w:pPr>
-      <w:bookmarkStart w:id="12" w:name="_Toc106602966"/>
+      <w:bookmarkStart w:id="12" w:name="_Toc106604316"/>
       <w:r>
         <w:rPr>
           <w:rFonts w:ascii="Times New Roman" w:hAnsi="Times New Roman" w:cs="Times New Roman"/>
@@ -5643,9 +5925,15 @@
         <w:rPr>
           <w:rFonts w:ascii="Times New Roman" w:hAnsi="Times New Roman" w:cs="Times New Roman"/>
         </w:rPr>
-        <w:t xml:space="preserve">Wyoming </w:t>
+        <w:t>Wyoming</w:t>
       </w:r>
       <w:bookmarkEnd w:id="12"/>
+      <w:r>
+        <w:rPr>
+          <w:rFonts w:ascii="Times New Roman" w:hAnsi="Times New Roman" w:cs="Times New Roman"/>
+        </w:rPr>
+        <w:t xml:space="preserve"> </w:t>
+      </w:r>
     </w:p>
     <w:p>
       <w:pPr>
@@ -5665,7 +5953,7 @@
           <w:rFonts w:ascii="Times New Roman" w:hAnsi="Times New Roman" w:cs="Times New Roman"/>
         </w:rPr>
       </w:pPr>
-      <w:bookmarkStart w:id="13" w:name="_Toc106602967"/>
+      <w:bookmarkStart w:id="13" w:name="_Toc106604317"/>
       <w:r>
         <w:rPr>
           <w:rFonts w:ascii="Times New Roman" w:hAnsi="Times New Roman" w:cs="Times New Roman"/>
@@ -5684,6 +5972,7 @@
     </w:p>
     <w:p>
       <w:pPr>
+        <w:spacing w:line="480" w:lineRule="auto"/>
         <w:jc w:val="both"/>
         <w:rPr>
           <w:rFonts w:ascii="Times New Roman" w:hAnsi="Times New Roman" w:cs="Times New Roman"/>
@@ -6176,7 +6465,14 @@
         <w:rPr>
           <w:rFonts w:ascii="Times New Roman" w:hAnsi="Times New Roman" w:cs="Times New Roman"/>
         </w:rPr>
-        <w:t>Relations among the members and between the members and the decentralized autonomous organization;</w:t>
+        <w:t xml:space="preserve">Relations among the members and between the members and the </w:t>
+      </w:r>
+      <w:r>
+        <w:rPr>
+          <w:rFonts w:ascii="Times New Roman" w:hAnsi="Times New Roman" w:cs="Times New Roman"/>
+        </w:rPr>
+        <w:lastRenderedPageBreak/>
+        <w:t>decentralized autonomous organization;</w:t>
       </w:r>
       <w:r>
         <w:rPr>
@@ -6212,7 +6508,6 @@
         <w:rPr>
           <w:rFonts w:ascii="Times New Roman" w:hAnsi="Times New Roman" w:cs="Times New Roman"/>
         </w:rPr>
-        <w:lastRenderedPageBreak/>
         <w:t>(vi)  Transferability of membership interests;</w:t>
       </w:r>
       <w:r>
@@ -6651,6 +6946,7 @@
           <w:b/>
           <w:bCs/>
         </w:rPr>
+        <w:lastRenderedPageBreak/>
         <w:t xml:space="preserve">Other </w:t>
       </w:r>
     </w:p>
@@ -6679,7 +6975,6 @@
           <w:b/>
           <w:bCs/>
         </w:rPr>
-        <w:lastRenderedPageBreak/>
         <w:t>FOREIGN DAOS</w:t>
       </w:r>
       <w:r>
@@ -6841,7 +7136,7 @@
           <w:rFonts w:ascii="Times New Roman" w:hAnsi="Times New Roman" w:cs="Times New Roman"/>
         </w:rPr>
       </w:pPr>
-      <w:bookmarkStart w:id="14" w:name="_Toc106602968"/>
+      <w:bookmarkStart w:id="14" w:name="_Toc106604318"/>
       <w:r>
         <w:rPr>
           <w:rFonts w:ascii="Times New Roman" w:hAnsi="Times New Roman" w:cs="Times New Roman"/>
@@ -6859,6 +7154,7 @@
     </w:p>
     <w:p>
       <w:pPr>
+        <w:ind w:firstLine="720"/>
         <w:jc w:val="both"/>
         <w:rPr>
           <w:rFonts w:ascii="Times New Roman" w:hAnsi="Times New Roman" w:cs="Times New Roman"/>
@@ -6868,7 +7164,7 @@
         <w:rPr>
           <w:rFonts w:ascii="Times New Roman" w:hAnsi="Times New Roman" w:cs="Times New Roman"/>
         </w:rPr>
-        <w:t xml:space="preserve">As of the latest version of this document – June 19, 2022 – there are </w:t>
+        <w:t xml:space="preserve">As of the latest version of this document there are </w:t>
       </w:r>
       <w:r>
         <w:rPr>
@@ -6898,64 +7194,57 @@
         <w:rPr>
           <w:rFonts w:ascii="Times New Roman" w:hAnsi="Times New Roman" w:cs="Times New Roman"/>
         </w:rPr>
-        <w:t>The first registered DAO was “</w:t>
-      </w:r>
-      <w:r>
-        <w:rPr>
-          <w:rFonts w:ascii="Times New Roman" w:hAnsi="Times New Roman" w:cs="Times New Roman"/>
-        </w:rPr>
-        <w:t xml:space="preserve">American </w:t>
-      </w:r>
-      <w:proofErr w:type="spellStart"/>
-      <w:r>
-        <w:rPr>
-          <w:rFonts w:ascii="Times New Roman" w:hAnsi="Times New Roman" w:cs="Times New Roman"/>
-        </w:rPr>
-        <w:t>CryptoFed</w:t>
-      </w:r>
-      <w:proofErr w:type="spellEnd"/>
-      <w:r>
-        <w:rPr>
-          <w:rFonts w:ascii="Times New Roman" w:hAnsi="Times New Roman" w:cs="Times New Roman"/>
-        </w:rPr>
-        <w:t xml:space="preserve"> DAO</w:t>
-      </w:r>
-      <w:r>
-        <w:rPr>
-          <w:rFonts w:ascii="Times New Roman" w:hAnsi="Times New Roman" w:cs="Times New Roman"/>
-        </w:rPr>
-        <w:t xml:space="preserve">”. </w:t>
-      </w:r>
-    </w:p>
-    <w:p>
-      <w:pPr>
-        <w:jc w:val="both"/>
-        <w:rPr>
-          <w:rFonts w:ascii="Times New Roman" w:hAnsi="Times New Roman" w:cs="Times New Roman"/>
-        </w:rPr>
-      </w:pPr>
-    </w:p>
-    <w:p>
-      <w:pPr>
-        <w:jc w:val="both"/>
-        <w:rPr>
-          <w:rFonts w:ascii="Times New Roman" w:hAnsi="Times New Roman" w:cs="Times New Roman"/>
-        </w:rPr>
-      </w:pPr>
-      <w:r>
-        <w:rPr>
-          <w:rFonts w:ascii="Times New Roman" w:hAnsi="Times New Roman" w:cs="Times New Roman"/>
-        </w:rPr>
-        <w:t>The Wyoming court that is charged with reviewing cases and disputes regarding DAO’s is the Chancery Court of Wyoming. To date, there has only been on case in the Wyoming Chancery court.</w:t>
-      </w:r>
-    </w:p>
-    <w:p>
-      <w:pPr>
-        <w:jc w:val="both"/>
-        <w:rPr>
-          <w:rFonts w:ascii="Times New Roman" w:hAnsi="Times New Roman" w:cs="Times New Roman"/>
-        </w:rPr>
-      </w:pPr>
+        <w:t xml:space="preserve">So, clearly, many DAO’s have been seeking to leverage the Wyoming DAO law to try and address some of the risks </w:t>
+      </w:r>
+      <w:r>
+        <w:rPr>
+          <w:rFonts w:ascii="Times New Roman" w:hAnsi="Times New Roman" w:cs="Times New Roman"/>
+        </w:rPr>
+        <w:t xml:space="preserve">that have been </w:t>
+      </w:r>
+      <w:r>
+        <w:rPr>
+          <w:rFonts w:ascii="Times New Roman" w:hAnsi="Times New Roman" w:cs="Times New Roman"/>
+        </w:rPr>
+        <w:t>mentioned in this</w:t>
+      </w:r>
+      <w:r>
+        <w:rPr>
+          <w:rFonts w:ascii="Times New Roman" w:hAnsi="Times New Roman" w:cs="Times New Roman"/>
+        </w:rPr>
+        <w:t xml:space="preserve"> report.  Yet, given</w:t>
+      </w:r>
+      <w:r>
+        <w:rPr>
+          <w:rFonts w:ascii="Times New Roman" w:hAnsi="Times New Roman" w:cs="Times New Roman"/>
+        </w:rPr>
+        <w:t xml:space="preserve"> the very recent nature of WY-DAOS regulation, there have not yet been a significant number of cases in local chancery court that could provide insight into some of the lessons of the DAO’s</w:t>
+      </w:r>
+      <w:r>
+        <w:rPr>
+          <w:rFonts w:ascii="Times New Roman" w:hAnsi="Times New Roman" w:cs="Times New Roman"/>
+        </w:rPr>
+        <w:t xml:space="preserve"> that have actually registered in Wyoming</w:t>
+      </w:r>
+      <w:r>
+        <w:rPr>
+          <w:rFonts w:ascii="Times New Roman" w:hAnsi="Times New Roman" w:cs="Times New Roman"/>
+        </w:rPr>
+        <w:t>.</w:t>
+      </w:r>
+      <w:r>
+        <w:rPr>
+          <w:rStyle w:val="FootnoteReference"/>
+          <w:rFonts w:ascii="Times New Roman" w:hAnsi="Times New Roman" w:cs="Times New Roman"/>
+        </w:rPr>
+        <w:footnoteReference w:id="18"/>
+      </w:r>
+      <w:r>
+        <w:rPr>
+          <w:rFonts w:ascii="Times New Roman" w:hAnsi="Times New Roman" w:cs="Times New Roman"/>
+        </w:rPr>
+        <w:t xml:space="preserve"> </w:t>
+      </w:r>
     </w:p>
     <w:p>
       <w:pPr>
@@ -6968,12 +7257,408 @@
           <w:rFonts w:ascii="Times New Roman" w:hAnsi="Times New Roman" w:cs="Times New Roman"/>
         </w:rPr>
       </w:pPr>
+      <w:bookmarkStart w:id="15" w:name="_Toc106604319"/>
       <w:r>
         <w:rPr>
           <w:rFonts w:ascii="Times New Roman" w:hAnsi="Times New Roman" w:cs="Times New Roman"/>
         </w:rPr>
         <w:t>Case Study 1:</w:t>
       </w:r>
+      <w:bookmarkEnd w:id="15"/>
+      <w:r>
+        <w:rPr>
+          <w:rFonts w:ascii="Times New Roman" w:hAnsi="Times New Roman" w:cs="Times New Roman"/>
+        </w:rPr>
+        <w:t xml:space="preserve"> Process, Impact, Lessons</w:t>
+      </w:r>
+      <w:r>
+        <w:rPr>
+          <w:rFonts w:ascii="Times New Roman" w:hAnsi="Times New Roman" w:cs="Times New Roman"/>
+        </w:rPr>
+        <w:t xml:space="preserve"> </w:t>
+      </w:r>
+      <w:r>
+        <w:rPr>
+          <w:rFonts w:ascii="Times New Roman" w:hAnsi="Times New Roman" w:cs="Times New Roman"/>
+        </w:rPr>
+        <w:t>- The</w:t>
+      </w:r>
+      <w:r>
+        <w:rPr>
+          <w:rFonts w:ascii="Times New Roman" w:hAnsi="Times New Roman" w:cs="Times New Roman"/>
+        </w:rPr>
+        <w:t xml:space="preserve"> “American </w:t>
+      </w:r>
+      <w:proofErr w:type="spellStart"/>
+      <w:r>
+        <w:rPr>
+          <w:rFonts w:ascii="Times New Roman" w:hAnsi="Times New Roman" w:cs="Times New Roman"/>
+        </w:rPr>
+        <w:t>CryptoFed</w:t>
+      </w:r>
+      <w:proofErr w:type="spellEnd"/>
+      <w:r>
+        <w:rPr>
+          <w:rFonts w:ascii="Times New Roman" w:hAnsi="Times New Roman" w:cs="Times New Roman"/>
+        </w:rPr>
+        <w:t xml:space="preserve"> DAO”.</w:t>
+      </w:r>
+    </w:p>
+    <w:p>
+      <w:pPr>
+        <w:ind w:firstLine="720"/>
+        <w:rPr>
+          <w:rFonts w:ascii="Times New Roman" w:hAnsi="Times New Roman" w:cs="Times New Roman"/>
+        </w:rPr>
+      </w:pPr>
+      <w:r>
+        <w:rPr>
+          <w:rFonts w:ascii="Times New Roman" w:hAnsi="Times New Roman" w:cs="Times New Roman"/>
+        </w:rPr>
+        <w:t xml:space="preserve">The American </w:t>
+      </w:r>
+      <w:proofErr w:type="spellStart"/>
+      <w:r>
+        <w:rPr>
+          <w:rFonts w:ascii="Times New Roman" w:hAnsi="Times New Roman" w:cs="Times New Roman"/>
+        </w:rPr>
+        <w:t>CryptoFed</w:t>
+      </w:r>
+      <w:proofErr w:type="spellEnd"/>
+      <w:r>
+        <w:rPr>
+          <w:rFonts w:ascii="Times New Roman" w:hAnsi="Times New Roman" w:cs="Times New Roman"/>
+        </w:rPr>
+        <w:t xml:space="preserve"> DAO </w:t>
+      </w:r>
+      <w:r>
+        <w:rPr>
+          <w:rFonts w:ascii="Times New Roman" w:hAnsi="Times New Roman" w:cs="Times New Roman"/>
+        </w:rPr>
+        <w:t>(“</w:t>
+      </w:r>
+      <w:proofErr w:type="spellStart"/>
+      <w:r>
+        <w:rPr>
+          <w:rFonts w:ascii="Times New Roman" w:hAnsi="Times New Roman" w:cs="Times New Roman"/>
+          <w:b/>
+          <w:bCs/>
+        </w:rPr>
+        <w:t>CryptoFed</w:t>
+      </w:r>
+      <w:proofErr w:type="spellEnd"/>
+      <w:r>
+        <w:rPr>
+          <w:rFonts w:ascii="Times New Roman" w:hAnsi="Times New Roman" w:cs="Times New Roman"/>
+        </w:rPr>
+        <w:t xml:space="preserve">”) </w:t>
+      </w:r>
+      <w:r>
+        <w:rPr>
+          <w:rFonts w:ascii="Times New Roman" w:hAnsi="Times New Roman" w:cs="Times New Roman"/>
+        </w:rPr>
+        <w:t xml:space="preserve">was </w:t>
+      </w:r>
+      <w:r>
+        <w:rPr>
+          <w:rFonts w:ascii="Times New Roman" w:hAnsi="Times New Roman" w:cs="Times New Roman"/>
+        </w:rPr>
+        <w:t xml:space="preserve">allegedly </w:t>
+      </w:r>
+      <w:r>
+        <w:rPr>
+          <w:rFonts w:ascii="Times New Roman" w:hAnsi="Times New Roman" w:cs="Times New Roman"/>
+        </w:rPr>
+        <w:t>the first DAO that was registered in the State of Wyoming under WY-DAOS.</w:t>
+      </w:r>
+      <w:r>
+        <w:rPr>
+          <w:rStyle w:val="FootnoteReference"/>
+          <w:rFonts w:ascii="Times New Roman" w:hAnsi="Times New Roman" w:cs="Times New Roman"/>
+        </w:rPr>
+        <w:footnoteReference w:id="19"/>
+      </w:r>
+      <w:r>
+        <w:rPr>
+          <w:rFonts w:ascii="Times New Roman" w:hAnsi="Times New Roman" w:cs="Times New Roman"/>
+        </w:rPr>
+        <w:t xml:space="preserve">  </w:t>
+      </w:r>
+      <w:r>
+        <w:rPr>
+          <w:rFonts w:ascii="Times New Roman" w:hAnsi="Times New Roman" w:cs="Times New Roman"/>
+        </w:rPr>
+        <w:t xml:space="preserve">The business of </w:t>
+      </w:r>
+      <w:proofErr w:type="spellStart"/>
+      <w:r>
+        <w:rPr>
+          <w:rFonts w:ascii="Times New Roman" w:hAnsi="Times New Roman" w:cs="Times New Roman"/>
+        </w:rPr>
+        <w:t>CryptoFed</w:t>
+      </w:r>
+      <w:proofErr w:type="spellEnd"/>
+      <w:r>
+        <w:rPr>
+          <w:rFonts w:ascii="Times New Roman" w:hAnsi="Times New Roman" w:cs="Times New Roman"/>
+        </w:rPr>
+        <w:t xml:space="preserve"> is to “</w:t>
+      </w:r>
+      <w:r>
+        <w:t>create a new monetary system with fee-free trading, via its native algorithmic stable token</w:t>
+      </w:r>
+      <w:r>
+        <w:t>.”</w:t>
+      </w:r>
+      <w:r>
+        <w:rPr>
+          <w:rStyle w:val="FootnoteReference"/>
+        </w:rPr>
+        <w:footnoteReference w:id="20"/>
+      </w:r>
+      <w:r>
+        <w:t xml:space="preserve"> At the time of registration, </w:t>
+      </w:r>
+      <w:proofErr w:type="spellStart"/>
+      <w:r>
+        <w:rPr>
+          <w:rFonts w:ascii="Times New Roman" w:hAnsi="Times New Roman" w:cs="Times New Roman"/>
+        </w:rPr>
+        <w:t>CryptoFed</w:t>
+      </w:r>
+      <w:proofErr w:type="spellEnd"/>
+      <w:r>
+        <w:rPr>
+          <w:rFonts w:ascii="Times New Roman" w:hAnsi="Times New Roman" w:cs="Times New Roman"/>
+        </w:rPr>
+        <w:t xml:space="preserve"> CEO, and former Mayor of the City of Cheyenne Wyoming, Marian Orr,</w:t>
+      </w:r>
+      <w:r>
+        <w:rPr>
+          <w:rFonts w:ascii="Times New Roman" w:hAnsi="Times New Roman" w:cs="Times New Roman"/>
+        </w:rPr>
+        <w:t xml:space="preserve"> was able to take </w:t>
+      </w:r>
+      <w:proofErr w:type="spellStart"/>
+      <w:r>
+        <w:rPr>
+          <w:rFonts w:ascii="Times New Roman" w:hAnsi="Times New Roman" w:cs="Times New Roman"/>
+        </w:rPr>
+        <w:t>CryptoFed</w:t>
+      </w:r>
+      <w:proofErr w:type="spellEnd"/>
+      <w:r>
+        <w:rPr>
+          <w:rFonts w:ascii="Times New Roman" w:hAnsi="Times New Roman" w:cs="Times New Roman"/>
+        </w:rPr>
+        <w:t xml:space="preserve"> through the </w:t>
+      </w:r>
+      <w:r>
+        <w:rPr>
+          <w:rFonts w:ascii="Times New Roman" w:hAnsi="Times New Roman" w:cs="Times New Roman"/>
+        </w:rPr>
+        <w:t xml:space="preserve">outlined process in WY-DAOS and was able to secure a DAO registration.  </w:t>
+      </w:r>
+      <w:r>
+        <w:rPr>
+          <w:rFonts w:ascii="Times New Roman" w:hAnsi="Times New Roman" w:cs="Times New Roman"/>
+        </w:rPr>
+        <w:t xml:space="preserve">One key point in the registration process was that she clearly stated in interviews at the time </w:t>
+      </w:r>
+      <w:r>
+        <w:rPr>
+          <w:rFonts w:ascii="Times New Roman" w:hAnsi="Times New Roman" w:cs="Times New Roman"/>
+        </w:rPr>
+        <w:t>“</w:t>
+      </w:r>
+      <w:r>
+        <w:rPr>
+          <w:rFonts w:ascii="Times New Roman" w:hAnsi="Times New Roman" w:cs="Times New Roman"/>
+        </w:rPr>
+        <w:t>that in time, her role as CEO would become obsolete, as decisions would be made based on votes by the DAO's governance token holders</w:t>
+      </w:r>
+      <w:r>
+        <w:rPr>
+          <w:rFonts w:ascii="Times New Roman" w:hAnsi="Times New Roman" w:cs="Times New Roman"/>
+        </w:rPr>
+        <w:t>.”</w:t>
+      </w:r>
+      <w:r>
+        <w:rPr>
+          <w:rStyle w:val="FootnoteReference"/>
+          <w:rFonts w:ascii="Times New Roman" w:hAnsi="Times New Roman" w:cs="Times New Roman"/>
+        </w:rPr>
+        <w:footnoteReference w:id="21"/>
+      </w:r>
+    </w:p>
+    <w:p>
+      <w:pPr>
+        <w:ind w:firstLine="720"/>
+        <w:rPr>
+          <w:rFonts w:ascii="Times New Roman" w:hAnsi="Times New Roman" w:cs="Times New Roman"/>
+        </w:rPr>
+      </w:pPr>
+    </w:p>
+    <w:p>
+      <w:pPr>
+        <w:ind w:firstLine="720"/>
+      </w:pPr>
+      <w:r>
+        <w:rPr>
+          <w:rFonts w:ascii="Times New Roman" w:hAnsi="Times New Roman" w:cs="Times New Roman"/>
+        </w:rPr>
+        <w:t xml:space="preserve">The impact of </w:t>
+      </w:r>
+      <w:proofErr w:type="spellStart"/>
+      <w:r>
+        <w:rPr>
+          <w:rFonts w:ascii="Times New Roman" w:hAnsi="Times New Roman" w:cs="Times New Roman"/>
+        </w:rPr>
+        <w:t>CryptoFed</w:t>
+      </w:r>
+      <w:proofErr w:type="spellEnd"/>
+      <w:r>
+        <w:rPr>
+          <w:rFonts w:ascii="Times New Roman" w:hAnsi="Times New Roman" w:cs="Times New Roman"/>
+        </w:rPr>
+        <w:t xml:space="preserve"> registration was most importantly to signal to DAO communities that the registration process was </w:t>
+      </w:r>
+      <w:r>
+        <w:rPr>
+          <w:rFonts w:ascii="Times New Roman" w:hAnsi="Times New Roman" w:cs="Times New Roman"/>
+        </w:rPr>
+        <w:t>now</w:t>
+      </w:r>
+      <w:r>
+        <w:rPr>
+          <w:rFonts w:ascii="Times New Roman" w:hAnsi="Times New Roman" w:cs="Times New Roman"/>
+        </w:rPr>
+        <w:t xml:space="preserve"> available and live. </w:t>
+      </w:r>
+      <w:r>
+        <w:rPr>
+          <w:rFonts w:ascii="Times New Roman" w:hAnsi="Times New Roman" w:cs="Times New Roman"/>
+        </w:rPr>
+        <w:t xml:space="preserve"> Another impact was </w:t>
+      </w:r>
+      <w:r>
+        <w:rPr>
+          <w:rFonts w:ascii="Times New Roman" w:hAnsi="Times New Roman" w:cs="Times New Roman"/>
+        </w:rPr>
+        <w:t xml:space="preserve">to illustrate to those companies that wanted to create DAO structures that they could maintain their corporate governance and slowly transition to a DAO. In fact, in the </w:t>
+      </w:r>
+      <w:proofErr w:type="spellStart"/>
+      <w:r>
+        <w:rPr>
+          <w:rFonts w:ascii="Times New Roman" w:hAnsi="Times New Roman" w:cs="Times New Roman"/>
+        </w:rPr>
+        <w:t>CryptoFed</w:t>
+      </w:r>
+      <w:proofErr w:type="spellEnd"/>
+      <w:r>
+        <w:rPr>
+          <w:rFonts w:ascii="Times New Roman" w:hAnsi="Times New Roman" w:cs="Times New Roman"/>
+        </w:rPr>
+        <w:t xml:space="preserve"> application, </w:t>
+      </w:r>
+      <w:r>
+        <w:t>“the</w:t>
+      </w:r>
+      <w:r>
+        <w:t xml:space="preserve"> proposal suggests a three-year grace period before developers become subject to existing securities laws. This would allow time for a project to form, evolve, and become “sufficiently </w:t>
+      </w:r>
+      <w:r>
+        <w:lastRenderedPageBreak/>
+        <w:t>decentralized”—in much the same way that former SEC Director William Hinman described Ethereum in his reasoning for not considering the asset a security.</w:t>
+      </w:r>
+      <w:r>
+        <w:t>”</w:t>
+      </w:r>
+      <w:r>
+        <w:rPr>
+          <w:rStyle w:val="FootnoteReference"/>
+        </w:rPr>
+        <w:footnoteReference w:id="22"/>
+      </w:r>
+      <w:r>
+        <w:t xml:space="preserve">  This paved the way for traditional corporations to explore migrating to DAO’s or otherwise developing business functions that could be launched separately as DAO’s and become self-governing. </w:t>
+      </w:r>
+    </w:p>
+    <w:p>
+      <w:pPr>
+        <w:ind w:firstLine="720"/>
+        <w:rPr>
+          <w:b/>
+          <w:bCs/>
+        </w:rPr>
+      </w:pPr>
+      <w:r>
+        <w:t xml:space="preserve">The case study of </w:t>
+      </w:r>
+      <w:proofErr w:type="spellStart"/>
+      <w:r>
+        <w:t>CryptoFed</w:t>
+      </w:r>
+      <w:proofErr w:type="spellEnd"/>
+      <w:r>
+        <w:t xml:space="preserve"> also has resulted many lessons being learned since the company registered. The most notable lesson is that, even though Wyoming might recognize the </w:t>
+      </w:r>
+      <w:proofErr w:type="spellStart"/>
+      <w:r>
+        <w:t>CryptoFed</w:t>
+      </w:r>
+      <w:proofErr w:type="spellEnd"/>
+      <w:r>
+        <w:t xml:space="preserve"> DAO and the corresponding business plan as valid, there is still no adequate measure at the federal level to register and recognize a DAO.  In this instance, the SEC stopped </w:t>
+      </w:r>
+      <w:proofErr w:type="spellStart"/>
+      <w:r>
+        <w:t>CryptoFed</w:t>
+      </w:r>
+      <w:proofErr w:type="spellEnd"/>
+      <w:r>
+        <w:t xml:space="preserve"> from registering two digital tokens on the basis that </w:t>
+      </w:r>
+      <w:proofErr w:type="spellStart"/>
+      <w:r>
+        <w:t>CryptoFed</w:t>
+      </w:r>
+      <w:proofErr w:type="spellEnd"/>
+      <w:r>
+        <w:t xml:space="preserve"> filed a </w:t>
+      </w:r>
+      <w:r>
+        <w:rPr>
+          <w:b/>
+          <w:bCs/>
+        </w:rPr>
+        <w:t>“materially deficient and misleading registration form.”</w:t>
+      </w:r>
+      <w:r>
+        <w:rPr>
+          <w:rStyle w:val="FootnoteReference"/>
+          <w:b/>
+          <w:bCs/>
+        </w:rPr>
+        <w:footnoteReference w:id="23"/>
+      </w:r>
+      <w:r>
+        <w:rPr>
+          <w:b/>
+          <w:bCs/>
+        </w:rPr>
+        <w:t xml:space="preserve"> </w:t>
+      </w:r>
+    </w:p>
+    <w:p>
+      <w:pPr>
+        <w:ind w:firstLine="720"/>
+      </w:pPr>
+    </w:p>
+    <w:p>
+      <w:pPr>
+        <w:ind w:firstLine="720"/>
+      </w:pPr>
     </w:p>
     <w:p>
       <w:pPr>
@@ -6994,6 +7679,7 @@
           <w:rFonts w:ascii="Times New Roman" w:hAnsi="Times New Roman" w:cs="Times New Roman"/>
         </w:rPr>
       </w:pPr>
+      <w:bookmarkStart w:id="16" w:name="_Toc106604320"/>
       <w:r>
         <w:rPr>
           <w:rFonts w:ascii="Times New Roman" w:hAnsi="Times New Roman" w:cs="Times New Roman"/>
@@ -7011,6 +7697,186 @@
           <w:rFonts w:ascii="Times New Roman" w:hAnsi="Times New Roman" w:cs="Times New Roman"/>
         </w:rPr>
         <w:t>:</w:t>
+      </w:r>
+      <w:bookmarkEnd w:id="16"/>
+      <w:r>
+        <w:rPr>
+          <w:rFonts w:ascii="Times New Roman" w:hAnsi="Times New Roman" w:cs="Times New Roman"/>
+        </w:rPr>
+        <w:t xml:space="preserve"> Blocks DAO LLC</w:t>
+      </w:r>
+    </w:p>
+    <w:p>
+      <w:pPr>
+        <w:jc w:val="both"/>
+        <w:rPr>
+          <w:rFonts w:ascii="Times New Roman" w:hAnsi="Times New Roman" w:cs="Times New Roman"/>
+        </w:rPr>
+      </w:pPr>
+    </w:p>
+    <w:p>
+      <w:pPr>
+        <w:ind w:firstLine="720"/>
+        <w:jc w:val="both"/>
+        <w:rPr>
+          <w:rFonts w:ascii="Times New Roman" w:hAnsi="Times New Roman" w:cs="Times New Roman"/>
+        </w:rPr>
+      </w:pPr>
+      <w:r>
+        <w:rPr>
+          <w:rFonts w:ascii="Times New Roman" w:hAnsi="Times New Roman" w:cs="Times New Roman"/>
+        </w:rPr>
+        <w:t xml:space="preserve">Blocks DAO is the first DAO to register under the WY-DAOS law with the suffix “DAO LLC”.  It is a network that alleges to provide </w:t>
+      </w:r>
+      <w:r>
+        <w:rPr>
+          <w:rFonts w:ascii="Times New Roman" w:hAnsi="Times New Roman" w:cs="Times New Roman"/>
+        </w:rPr>
+        <w:t xml:space="preserve">the </w:t>
+      </w:r>
+      <w:r>
+        <w:rPr>
+          <w:rFonts w:ascii="Times New Roman" w:hAnsi="Times New Roman" w:cs="Times New Roman"/>
+        </w:rPr>
+        <w:t>“</w:t>
+      </w:r>
+      <w:r>
+        <w:rPr>
+          <w:rFonts w:ascii="Times New Roman" w:hAnsi="Times New Roman" w:cs="Times New Roman"/>
+        </w:rPr>
+        <w:t>infrastructure for decentralized solutions and automation around industry-agnostic blockchain solution building</w:t>
+      </w:r>
+      <w:r>
+        <w:rPr>
+          <w:rFonts w:ascii="Times New Roman" w:hAnsi="Times New Roman" w:cs="Times New Roman"/>
+        </w:rPr>
+        <w:t xml:space="preserve">”, and which registered with Wyoming in order to address issues of liability and compliance/regulatory exposure. </w:t>
+      </w:r>
+    </w:p>
+    <w:p>
+      <w:pPr>
+        <w:ind w:firstLine="720"/>
+        <w:jc w:val="both"/>
+        <w:rPr>
+          <w:rFonts w:ascii="Times New Roman" w:hAnsi="Times New Roman" w:cs="Times New Roman"/>
+        </w:rPr>
+      </w:pPr>
+    </w:p>
+    <w:p>
+      <w:pPr>
+        <w:ind w:firstLine="720"/>
+        <w:jc w:val="both"/>
+        <w:rPr>
+          <w:rFonts w:ascii="Times New Roman" w:eastAsia="Times New Roman" w:hAnsi="Times New Roman" w:cs="Times New Roman"/>
+        </w:rPr>
+      </w:pPr>
+      <w:r>
+        <w:rPr>
+          <w:rFonts w:ascii="Times New Roman" w:hAnsi="Times New Roman" w:cs="Times New Roman"/>
+        </w:rPr>
+        <w:t>The impact of Blocks DAO registration is that it clearly stated that the mission of the DAO was to “</w:t>
+      </w:r>
+      <w:r>
+        <w:rPr>
+          <w:rFonts w:ascii="Times New Roman" w:eastAsia="Times New Roman" w:hAnsi="Times New Roman" w:cs="Times New Roman"/>
+        </w:rPr>
+        <w:t>serve as a model of compliance and accountability</w:t>
+      </w:r>
+      <w:r>
+        <w:rPr>
+          <w:rFonts w:ascii="Times New Roman" w:eastAsia="Times New Roman" w:hAnsi="Times New Roman" w:cs="Times New Roman"/>
+        </w:rPr>
+        <w:t>”</w:t>
+      </w:r>
+      <w:r>
+        <w:rPr>
+          <w:rStyle w:val="FootnoteReference"/>
+          <w:rFonts w:ascii="Times New Roman" w:eastAsia="Times New Roman" w:hAnsi="Times New Roman" w:cs="Times New Roman"/>
+        </w:rPr>
+        <w:footnoteReference w:id="24"/>
+      </w:r>
+      <w:r>
+        <w:rPr>
+          <w:rFonts w:ascii="Times New Roman" w:eastAsia="Times New Roman" w:hAnsi="Times New Roman" w:cs="Times New Roman"/>
+        </w:rPr>
+        <w:t xml:space="preserve"> sending a signal that one of the means by which compliance and accountability could be achieved was via registration.  Yet, in some additional interviews with Blocks DAO, it was noted that “</w:t>
+      </w:r>
+      <w:r>
+        <w:rPr>
+          <w:rFonts w:ascii="Times New Roman" w:eastAsia="Times New Roman" w:hAnsi="Times New Roman" w:cs="Times New Roman"/>
+        </w:rPr>
+        <w:t>By combining blockchain and non-blockchain partnerships, BLOCKS aims to grow the utility of its digital asset to become a unit of measure for blockchain.</w:t>
+      </w:r>
+      <w:r>
+        <w:rPr>
+          <w:rFonts w:ascii="Times New Roman" w:eastAsia="Times New Roman" w:hAnsi="Times New Roman" w:cs="Times New Roman"/>
+        </w:rPr>
+        <w:t>”</w:t>
+      </w:r>
+      <w:r>
+        <w:rPr>
+          <w:rStyle w:val="FootnoteReference"/>
+          <w:rFonts w:ascii="Times New Roman" w:eastAsia="Times New Roman" w:hAnsi="Times New Roman" w:cs="Times New Roman"/>
+        </w:rPr>
+        <w:footnoteReference w:id="25"/>
+      </w:r>
+      <w:r>
+        <w:rPr>
+          <w:rFonts w:ascii="Times New Roman" w:eastAsia="Times New Roman" w:hAnsi="Times New Roman" w:cs="Times New Roman"/>
+        </w:rPr>
+        <w:t> </w:t>
+      </w:r>
+      <w:r>
+        <w:rPr>
+          <w:rFonts w:ascii="Times New Roman" w:eastAsia="Times New Roman" w:hAnsi="Times New Roman" w:cs="Times New Roman"/>
+        </w:rPr>
+        <w:t>By taking this approach, the DAO also implicitly recognizes that DAO’s need legal wrappers to engage in “non-blockchain” partnerships in order to achieve business goals. Though there has not been much media since their registration, one lesson that one can take from their registration process and the description of their motives for doing so is the fact that registered DAO’s are recognizing the necessity of creating legal wrappers not just to mitigate liability, but also to pursue broader business objectives.</w:t>
+      </w:r>
+    </w:p>
+    <w:p>
+      <w:pPr>
+        <w:ind w:firstLine="720"/>
+        <w:jc w:val="both"/>
+        <w:rPr>
+          <w:rFonts w:ascii="Times New Roman" w:hAnsi="Times New Roman" w:cs="Times New Roman"/>
+        </w:rPr>
+      </w:pPr>
+    </w:p>
+    <w:p>
+      <w:pPr>
+        <w:jc w:val="both"/>
+        <w:rPr>
+          <w:rFonts w:ascii="Times New Roman" w:hAnsi="Times New Roman" w:cs="Times New Roman"/>
+        </w:rPr>
+      </w:pPr>
+    </w:p>
+    <w:p>
+      <w:pPr>
+        <w:jc w:val="both"/>
+        <w:rPr>
+          <w:rFonts w:ascii="Times New Roman" w:hAnsi="Times New Roman" w:cs="Times New Roman"/>
+        </w:rPr>
+      </w:pPr>
+    </w:p>
+    <w:p>
+      <w:pPr>
+        <w:spacing w:before="100" w:beforeAutospacing="1" w:after="100" w:afterAutospacing="1"/>
+        <w:rPr>
+          <w:rFonts w:ascii="Times New Roman" w:eastAsia="Times New Roman" w:hAnsi="Times New Roman" w:cs="Times New Roman"/>
+        </w:rPr>
+      </w:pPr>
+      <w:r>
+        <w:rPr>
+          <w:rFonts w:ascii="Times New Roman" w:eastAsia="Times New Roman" w:hAnsi="Times New Roman" w:cs="Times New Roman"/>
+        </w:rPr>
+        <w:t>Proponents of the law say that it will protect DAOs from being sued as general partnerships in court and makes the rights of DAOs as legal persons enforceable in court.</w:t>
+      </w:r>
+      <w:r>
+        <w:rPr>
+          <w:rStyle w:val="FootnoteReference"/>
+          <w:rFonts w:ascii="Times New Roman" w:eastAsia="Times New Roman" w:hAnsi="Times New Roman" w:cs="Times New Roman"/>
+        </w:rPr>
+        <w:footnoteReference w:id="26"/>
       </w:r>
     </w:p>
     <w:p>
@@ -7032,14 +7898,14 @@
           <w:rFonts w:ascii="Times New Roman" w:hAnsi="Times New Roman" w:cs="Times New Roman"/>
         </w:rPr>
       </w:pPr>
-      <w:bookmarkStart w:id="15" w:name="_Toc106602969"/>
+      <w:bookmarkStart w:id="17" w:name="_Toc106604321"/>
       <w:r>
         <w:rPr>
           <w:rFonts w:ascii="Times New Roman" w:hAnsi="Times New Roman" w:cs="Times New Roman"/>
         </w:rPr>
         <w:t>Conclusion</w:t>
       </w:r>
-      <w:bookmarkEnd w:id="15"/>
+      <w:bookmarkEnd w:id="17"/>
       <w:r>
         <w:rPr>
           <w:rFonts w:ascii="Times New Roman" w:hAnsi="Times New Roman" w:cs="Times New Roman"/>
@@ -10993,6 +11859,281 @@
       </w:r>
       <w:r>
         <w:t>)</w:t>
+      </w:r>
+    </w:p>
+  </w:footnote>
+  <w:footnote w:id="18">
+    <w:p>
+      <w:pPr>
+        <w:pStyle w:val="FootnoteText"/>
+      </w:pPr>
+      <w:r>
+        <w:rPr>
+          <w:rStyle w:val="FootnoteReference"/>
+        </w:rPr>
+        <w:footnoteRef/>
+      </w:r>
+      <w:r>
+        <w:t xml:space="preserve"> In fact, there has only been one case</w:t>
+      </w:r>
+    </w:p>
+  </w:footnote>
+  <w:footnote w:id="19">
+    <w:p>
+      <w:pPr>
+        <w:pStyle w:val="FootnoteText"/>
+      </w:pPr>
+      <w:r>
+        <w:rPr>
+          <w:rStyle w:val="FootnoteReference"/>
+        </w:rPr>
+        <w:footnoteRef/>
+      </w:r>
+      <w:r>
+        <w:t xml:space="preserve"> This is contested by a few other players including Blocks DAO, LLC, which prominently states on their website that they are the world’s first “DAO LLC” </w:t>
+      </w:r>
+      <w:r>
+        <w:t>https://www.blocks.io/</w:t>
+      </w:r>
+    </w:p>
+  </w:footnote>
+  <w:footnote w:id="20">
+    <w:p>
+      <w:pPr>
+        <w:pStyle w:val="FootnoteText"/>
+      </w:pPr>
+      <w:r>
+        <w:rPr>
+          <w:rStyle w:val="FootnoteReference"/>
+        </w:rPr>
+        <w:footnoteRef/>
+      </w:r>
+      <w:r>
+        <w:t xml:space="preserve"> </w:t>
+      </w:r>
+      <w:r>
+        <w:t>https://decrypt.co/75222/americas-first-dao-approved-in-wyoming</w:t>
+      </w:r>
+    </w:p>
+  </w:footnote>
+  <w:footnote w:id="21">
+    <w:p>
+      <w:pPr>
+        <w:pStyle w:val="FootnoteText"/>
+      </w:pPr>
+      <w:r>
+        <w:rPr>
+          <w:rStyle w:val="FootnoteReference"/>
+        </w:rPr>
+        <w:footnoteRef/>
+      </w:r>
+      <w:r>
+        <w:t xml:space="preserve"> </w:t>
+      </w:r>
+      <w:r>
+        <w:t>https://decrypt.co/75222/americas-first-dao-approved-in-wyoming</w:t>
+      </w:r>
+    </w:p>
+  </w:footnote>
+  <w:footnote w:id="22">
+    <w:p>
+      <w:pPr>
+        <w:pStyle w:val="FootnoteText"/>
+      </w:pPr>
+      <w:r>
+        <w:rPr>
+          <w:rStyle w:val="FootnoteReference"/>
+        </w:rPr>
+        <w:footnoteRef/>
+      </w:r>
+      <w:r>
+        <w:t xml:space="preserve"> </w:t>
+      </w:r>
+      <w:r>
+        <w:rPr>
+          <w:rStyle w:val="FootnoteReference"/>
+        </w:rPr>
+        <w:footnoteRef/>
+      </w:r>
+      <w:r>
+        <w:t xml:space="preserve"> </w:t>
+      </w:r>
+      <w:r>
+        <w:t>https://decrypt.co/75222/americas-first-dao-approved-in-wyoming</w:t>
+      </w:r>
+    </w:p>
+  </w:footnote>
+  <w:footnote w:id="23">
+    <w:p>
+      <w:pPr>
+        <w:pStyle w:val="NormalWeb"/>
+        <w:rPr>
+          <w:rFonts w:eastAsia="Times New Roman"/>
+        </w:rPr>
+      </w:pPr>
+      <w:r>
+        <w:rPr>
+          <w:rStyle w:val="FootnoteReference"/>
+        </w:rPr>
+        <w:footnoteRef/>
+      </w:r>
+      <w:r>
+        <w:t xml:space="preserve"> </w:t>
+      </w:r>
+      <w:r>
+        <w:rPr>
+          <w:rFonts w:eastAsia="Times New Roman"/>
+        </w:rPr>
+        <w:t xml:space="preserve">[The SEC] </w:t>
+      </w:r>
+      <w:r>
+        <w:rPr>
+          <w:rFonts w:eastAsia="Times New Roman"/>
+        </w:rPr>
+        <w:t xml:space="preserve">alleged that the Form 10 misstated and omitted information, including whether the ducat and </w:t>
+      </w:r>
+      <w:proofErr w:type="spellStart"/>
+      <w:r>
+        <w:rPr>
+          <w:rFonts w:eastAsia="Times New Roman"/>
+        </w:rPr>
+        <w:t>locke</w:t>
+      </w:r>
+      <w:proofErr w:type="spellEnd"/>
+      <w:r>
+        <w:rPr>
+          <w:rFonts w:eastAsia="Times New Roman"/>
+        </w:rPr>
+        <w:t xml:space="preserve"> tokens are securities.</w:t>
+      </w:r>
+      <w:r>
+        <w:rPr>
+          <w:rFonts w:eastAsia="Times New Roman"/>
+        </w:rPr>
+        <w:t xml:space="preserve"> </w:t>
+      </w:r>
+      <w:proofErr w:type="spellStart"/>
+      <w:r>
+        <w:rPr>
+          <w:rFonts w:eastAsia="Times New Roman"/>
+        </w:rPr>
+        <w:t>merican</w:t>
+      </w:r>
+      <w:proofErr w:type="spellEnd"/>
+      <w:r>
+        <w:rPr>
+          <w:rFonts w:eastAsia="Times New Roman"/>
+        </w:rPr>
+        <w:t xml:space="preserve"> </w:t>
+      </w:r>
+      <w:proofErr w:type="spellStart"/>
+      <w:r>
+        <w:rPr>
+          <w:rFonts w:eastAsia="Times New Roman"/>
+        </w:rPr>
+        <w:t>CryptoFed</w:t>
+      </w:r>
+      <w:proofErr w:type="spellEnd"/>
+      <w:r>
+        <w:rPr>
+          <w:rFonts w:eastAsia="Times New Roman"/>
+        </w:rPr>
+        <w:t xml:space="preserve"> CEO Marian Orr wrote in an email to CoinDesk that the company had sent a letter to the SEC on Oct. 12 that “rebutted point by point the deficiencies raised” by agency. Orr added: “If the SEC is unready to make a declaration that </w:t>
+      </w:r>
+      <w:proofErr w:type="spellStart"/>
+      <w:r>
+        <w:rPr>
+          <w:rFonts w:eastAsia="Times New Roman"/>
+        </w:rPr>
+        <w:t>CryptoFed’s</w:t>
+      </w:r>
+      <w:proofErr w:type="spellEnd"/>
+      <w:r>
+        <w:rPr>
+          <w:rFonts w:eastAsia="Times New Roman"/>
+        </w:rPr>
+        <w:t xml:space="preserve"> two tokens are not securities, to meet the spirit of Securities Laws’ transparency and disclosure, we shall argue SEC should allow our Form 10 filing to become effective in time so that we may continue disclosing material and substantial information to the SEC, related parties and the general public.”</w:t>
+      </w:r>
+      <w:r>
+        <w:rPr>
+          <w:rFonts w:eastAsia="Times New Roman"/>
+        </w:rPr>
+        <w:t xml:space="preserve"> </w:t>
+      </w:r>
+      <w:r>
+        <w:rPr>
+          <w:rFonts w:eastAsia="Times New Roman"/>
+        </w:rPr>
+        <w:t>https://www.coindesk.com/policy/2021/11/11/sec-stops-wyoming-based-dao-from-registering-2-digital-tokens/</w:t>
+      </w:r>
+    </w:p>
+  </w:footnote>
+  <w:footnote w:id="24">
+    <w:p>
+      <w:pPr>
+        <w:pStyle w:val="FootnoteText"/>
+      </w:pPr>
+      <w:r>
+        <w:rPr>
+          <w:rStyle w:val="FootnoteReference"/>
+        </w:rPr>
+        <w:footnoteRef/>
+      </w:r>
+      <w:r>
+        <w:t xml:space="preserve"> </w:t>
+      </w:r>
+      <w:r>
+        <w:t>https://cryptomode.com/blocks-a-dao-with-traction/</w:t>
+      </w:r>
+    </w:p>
+  </w:footnote>
+  <w:footnote w:id="25">
+    <w:p>
+      <w:pPr>
+        <w:pStyle w:val="FootnoteText"/>
+      </w:pPr>
+      <w:r>
+        <w:rPr>
+          <w:rStyle w:val="FootnoteReference"/>
+        </w:rPr>
+        <w:footnoteRef/>
+      </w:r>
+      <w:r>
+        <w:t xml:space="preserve"> </w:t>
+      </w:r>
+      <w:r>
+        <w:rPr>
+          <w:rStyle w:val="FootnoteReference"/>
+        </w:rPr>
+        <w:footnoteRef/>
+      </w:r>
+      <w:r>
+        <w:t>https://cryptomode.com/blocks-a-dao-with-traction/</w:t>
+      </w:r>
+    </w:p>
+    <w:p>
+      <w:pPr>
+        <w:pStyle w:val="FootnoteText"/>
+      </w:pPr>
+    </w:p>
+  </w:footnote>
+  <w:footnote w:id="26">
+    <w:p>
+      <w:pPr>
+        <w:pStyle w:val="FootnoteText"/>
+        <w:ind w:left="720" w:hanging="720"/>
+      </w:pPr>
+      <w:r>
+        <w:rPr>
+          <w:rStyle w:val="FootnoteReference"/>
+        </w:rPr>
+        <w:footnoteRef/>
+      </w:r>
+      <w:r>
+        <w:t xml:space="preserve"> </w:t>
+      </w:r>
+      <w:r>
+        <w:t>https://www.coindesk.com/policy/2021/04/22/state-lawmaker-explains-wyomings-newly-passed-dao-llc-law/</w:t>
       </w:r>
     </w:p>
   </w:footnote>
@@ -14549,7 +15690,6 @@
     <w:name w:val="Normal (Web)"/>
     <w:basedOn w:val="Normal"/>
     <w:uiPriority w:val="99"/>
-    <w:semiHidden/>
     <w:unhideWhenUsed/>
     <w:rsid w:val="00782624"/>
     <w:rPr>
@@ -14581,6 +15721,17 @@
       <w:i/>
       <w:iCs/>
       <w:color w:val="2F5496" w:themeColor="accent1" w:themeShade="BF"/>
+    </w:rPr>
+  </w:style>
+  <w:style w:type="paragraph" w:customStyle="1" w:styleId="font-meta-serif-pro">
+    <w:name w:val="font-meta-serif-pro"/>
+    <w:basedOn w:val="Normal"/>
+    <w:rsid w:val="0091243F"/>
+    <w:pPr>
+      <w:spacing w:before="100" w:beforeAutospacing="1" w:after="100" w:afterAutospacing="1"/>
+    </w:pPr>
+    <w:rPr>
+      <w:rFonts w:ascii="Times New Roman" w:eastAsia="Times New Roman" w:hAnsi="Times New Roman" w:cs="Times New Roman"/>
     </w:rPr>
   </w:style>
 </w:styles>

</xml_diff>